<commit_message>
Concluding documentation for day 1
</commit_message>
<xml_diff>
--- a/Opgaver/PDF Downloader/Documentation (Danish)/PDF Downloader - Fremgangsmåde.docx
+++ b/Opgaver/PDF Downloader/Documentation (Danish)/PDF Downloader - Fremgangsmåde.docx
@@ -1213,14 +1213,12 @@
               <w:rPr>
                 <w:b/>
                 <w:bCs/>
-                <w:lang w:val="da-DK"/>
-              </w:rPr>
-            </w:pPr>
-            <w:r>
-              <w:rPr>
-                <w:b/>
-                <w:bCs/>
-                <w:lang w:val="da-DK"/>
+              </w:rPr>
+            </w:pPr>
+            <w:r>
+              <w:rPr>
+                <w:b/>
+                <w:bCs/>
               </w:rPr>
               <w:t>Projektstruktur med Core / CLI / Tests</w:t>
             </w:r>
@@ -1232,14 +1230,12 @@
               <w:rPr>
                 <w:b/>
                 <w:bCs/>
-                <w:lang w:val="da-DK"/>
-              </w:rPr>
-            </w:pPr>
-            <w:r>
-              <w:rPr>
-                <w:b/>
-                <w:bCs/>
-                <w:lang w:val="da-DK"/>
+              </w:rPr>
+            </w:pPr>
+            <w:r>
+              <w:rPr>
+                <w:b/>
+                <w:bCs/>
               </w:rPr>
               <w:t>Excel parsing til ReportRecord</w:t>
             </w:r>
@@ -1251,14 +1247,12 @@
               <w:rPr>
                 <w:b/>
                 <w:bCs/>
-                <w:lang w:val="da-DK"/>
-              </w:rPr>
-            </w:pPr>
-            <w:r>
-              <w:rPr>
-                <w:b/>
-                <w:bCs/>
-                <w:lang w:val="da-DK"/>
+              </w:rPr>
+            </w:pPr>
+            <w:r>
+              <w:rPr>
+                <w:b/>
+                <w:bCs/>
               </w:rPr>
               <w:t>Prototype download-flow</w:t>
             </w:r>
@@ -1369,12 +1363,91 @@
                 <w:lang w:val="da-DK"/>
               </w:rPr>
             </w:pPr>
+            <w:r>
+              <w:t>Refleksion (Dag 1)</w:t>
+            </w:r>
           </w:p>
         </w:tc>
         <w:tc>
           <w:tcPr>
             <w:tcW w:w="7821" w:type="dxa"/>
           </w:tcPr>
+          <w:p>
+            <w:pPr>
+              <w:jc w:val="center"/>
+              <w:cnfStyle w:val="000000100000" w:firstRow="0" w:lastRow="0" w:firstColumn="0" w:lastColumn="0" w:oddVBand="0" w:evenVBand="0" w:oddHBand="1" w:evenHBand="0" w:firstRowFirstColumn="0" w:firstRowLastColumn="0" w:lastRowFirstColumn="0" w:lastRowLastColumn="0"/>
+              <w:rPr>
+                <w:b/>
+                <w:bCs/>
+                <w:lang w:val="da-DK"/>
+              </w:rPr>
+            </w:pPr>
+            <w:r>
+              <w:rPr>
+                <w:b/>
+                <w:bCs/>
+                <w:lang w:val="da-DK"/>
+              </w:rPr>
+              <w:t>Dag 1 blev anvendt til at etablere en stabil teknisk base og validere datasættets kvalitet.</w:t>
+            </w:r>
+          </w:p>
+          <w:p>
+            <w:pPr>
+              <w:jc w:val="center"/>
+              <w:cnfStyle w:val="000000100000" w:firstRow="0" w:lastRow="0" w:firstColumn="0" w:lastColumn="0" w:oddVBand="0" w:evenVBand="0" w:oddHBand="1" w:evenHBand="0" w:firstRowFirstColumn="0" w:firstRowLastColumn="0" w:lastRowFirstColumn="0" w:lastRowLastColumn="0"/>
+              <w:rPr>
+                <w:b/>
+                <w:bCs/>
+                <w:lang w:val="da-DK"/>
+              </w:rPr>
+            </w:pPr>
+            <w:r>
+              <w:rPr>
+                <w:b/>
+                <w:bCs/>
+                <w:lang w:val="da-DK"/>
+              </w:rPr>
+              <w:t>Det viste sig hurtigt, at flere links returnerer HTML i stedet for PDF, hvilket førte til implementering af PDF-header validering.</w:t>
+            </w:r>
+          </w:p>
+          <w:p>
+            <w:pPr>
+              <w:jc w:val="center"/>
+              <w:cnfStyle w:val="000000100000" w:firstRow="0" w:lastRow="0" w:firstColumn="0" w:lastColumn="0" w:oddVBand="0" w:evenVBand="0" w:oddHBand="1" w:evenHBand="0" w:firstRowFirstColumn="0" w:firstRowLastColumn="0" w:lastRowFirstColumn="0" w:lastRowLastColumn="0"/>
+              <w:rPr>
+                <w:b/>
+                <w:bCs/>
+                <w:lang w:val="da-DK"/>
+              </w:rPr>
+            </w:pPr>
+            <w:r>
+              <w:rPr>
+                <w:b/>
+                <w:bCs/>
+                <w:lang w:val="da-DK"/>
+              </w:rPr>
+              <w:t>Denne erfaring bekræfter vigtigheden af robust input-validering ved arbejde med eksterne datakilder.</w:t>
+            </w:r>
+          </w:p>
+          <w:p>
+            <w:pPr>
+              <w:jc w:val="center"/>
+              <w:cnfStyle w:val="000000100000" w:firstRow="0" w:lastRow="0" w:firstColumn="0" w:lastColumn="0" w:oddVBand="0" w:evenVBand="0" w:oddHBand="1" w:evenHBand="0" w:firstRowFirstColumn="0" w:firstRowLastColumn="0" w:lastRowFirstColumn="0" w:lastRowLastColumn="0"/>
+              <w:rPr>
+                <w:b/>
+                <w:bCs/>
+                <w:lang w:val="da-DK"/>
+              </w:rPr>
+            </w:pPr>
+            <w:r>
+              <w:rPr>
+                <w:b/>
+                <w:bCs/>
+                <w:lang w:val="da-DK"/>
+              </w:rPr>
+              <w:t>Projektet er nu klar til udvidelse med en struktureret download-runner og statusregistrering i Core-laget.</w:t>
+            </w:r>
+          </w:p>
           <w:p>
             <w:pPr>
               <w:jc w:val="center"/>

</xml_diff>

<commit_message>
Add tests, optimize existing code, udate documentation.
</commit_message>
<xml_diff>
--- a/Opgaver/PDF Downloader/Documentation (Danish)/PDF Downloader - Fremgangsmåde.docx
+++ b/Opgaver/PDF Downloader/Documentation (Danish)/PDF Downloader - Fremgangsmåde.docx
@@ -155,7 +155,6 @@
           </w:tcPr>
           <w:p>
             <w:pPr>
-              <w:jc w:val="center"/>
               <w:cnfStyle w:val="000000000000" w:firstRow="0" w:lastRow="0" w:firstColumn="0" w:lastColumn="0" w:oddVBand="0" w:evenVBand="0" w:oddHBand="0" w:evenHBand="0" w:firstRowFirstColumn="0" w:firstRowLastColumn="0" w:lastRowFirstColumn="0" w:lastRowLastColumn="0"/>
               <w:rPr>
                 <w:b/>
@@ -231,7 +230,6 @@
           </w:p>
           <w:p>
             <w:pPr>
-              <w:jc w:val="center"/>
               <w:cnfStyle w:val="000000000000" w:firstRow="0" w:lastRow="0" w:firstColumn="0" w:lastColumn="0" w:oddVBand="0" w:evenVBand="0" w:oddHBand="0" w:evenHBand="0" w:firstRowFirstColumn="0" w:firstRowLastColumn="0" w:lastRowFirstColumn="0" w:lastRowLastColumn="0"/>
               <w:rPr>
                 <w:b/>
@@ -250,7 +248,6 @@
           </w:p>
           <w:p>
             <w:pPr>
-              <w:jc w:val="center"/>
               <w:cnfStyle w:val="000000000000" w:firstRow="0" w:lastRow="0" w:firstColumn="0" w:lastColumn="0" w:oddVBand="0" w:evenVBand="0" w:oddHBand="0" w:evenHBand="0" w:firstRowFirstColumn="0" w:firstRowLastColumn="0" w:lastRowFirstColumn="0" w:lastRowLastColumn="0"/>
               <w:rPr>
                 <w:b/>
@@ -387,7 +384,6 @@
           </w:p>
           <w:p>
             <w:pPr>
-              <w:jc w:val="center"/>
               <w:cnfStyle w:val="000000100000" w:firstRow="0" w:lastRow="0" w:firstColumn="0" w:lastColumn="0" w:oddVBand="0" w:evenVBand="0" w:oddHBand="1" w:evenHBand="0" w:firstRowFirstColumn="0" w:firstRowLastColumn="0" w:lastRowFirstColumn="0" w:lastRowLastColumn="0"/>
               <w:rPr>
                 <w:b/>
@@ -406,7 +402,6 @@
           </w:p>
           <w:p>
             <w:pPr>
-              <w:jc w:val="center"/>
               <w:cnfStyle w:val="000000100000" w:firstRow="0" w:lastRow="0" w:firstColumn="0" w:lastColumn="0" w:oddVBand="0" w:evenVBand="0" w:oddHBand="1" w:evenHBand="0" w:firstRowFirstColumn="0" w:firstRowLastColumn="0" w:lastRowFirstColumn="0" w:lastRowLastColumn="0"/>
               <w:rPr>
                 <w:b/>
@@ -506,7 +501,6 @@
           </w:p>
           <w:p>
             <w:pPr>
-              <w:jc w:val="center"/>
               <w:cnfStyle w:val="000000100000" w:firstRow="0" w:lastRow="0" w:firstColumn="0" w:lastColumn="0" w:oddVBand="0" w:evenVBand="0" w:oddHBand="1" w:evenHBand="0" w:firstRowFirstColumn="0" w:firstRowLastColumn="0" w:lastRowFirstColumn="0" w:lastRowLastColumn="0"/>
               <w:rPr>
                 <w:b/>
@@ -724,7 +718,6 @@
           </w:p>
           <w:p>
             <w:pPr>
-              <w:jc w:val="center"/>
               <w:cnfStyle w:val="000000000000" w:firstRow="0" w:lastRow="0" w:firstColumn="0" w:lastColumn="0" w:oddVBand="0" w:evenVBand="0" w:oddHBand="0" w:evenHBand="0" w:firstRowFirstColumn="0" w:firstRowLastColumn="0" w:lastRowFirstColumn="0" w:lastRowLastColumn="0"/>
               <w:rPr>
                 <w:b/>
@@ -1145,17 +1138,6 @@
               <w:t>Herefter blev projektet committed og pushet med en ren working tree.</w:t>
             </w:r>
           </w:p>
-          <w:p>
-            <w:pPr>
-              <w:jc w:val="center"/>
-              <w:cnfStyle w:val="000000100000" w:firstRow="0" w:lastRow="0" w:firstColumn="0" w:lastColumn="0" w:oddVBand="0" w:evenVBand="0" w:oddHBand="1" w:evenHBand="0" w:firstRowFirstColumn="0" w:firstRowLastColumn="0" w:lastRowFirstColumn="0" w:lastRowLastColumn="0"/>
-              <w:rPr>
-                <w:b/>
-                <w:bCs/>
-                <w:lang w:val="da-DK"/>
-              </w:rPr>
-            </w:pPr>
-          </w:p>
         </w:tc>
       </w:tr>
       <w:tr>
@@ -1189,7 +1171,6 @@
           </w:tcPr>
           <w:p>
             <w:pPr>
-              <w:jc w:val="center"/>
               <w:cnfStyle w:val="000000000000" w:firstRow="0" w:lastRow="0" w:firstColumn="0" w:lastColumn="0" w:oddVBand="0" w:evenVBand="0" w:oddHBand="0" w:evenHBand="0" w:firstRowFirstColumn="0" w:firstRowLastColumn="0" w:lastRowFirstColumn="0" w:lastRowLastColumn="0"/>
               <w:rPr>
                 <w:b/>
@@ -1205,6 +1186,16 @@
               </w:rPr>
               <w:t>Ved afslutningen af dag 1 er følgende implementeret:</w:t>
             </w:r>
+          </w:p>
+          <w:p>
+            <w:pPr>
+              <w:cnfStyle w:val="000000000000" w:firstRow="0" w:lastRow="0" w:firstColumn="0" w:lastColumn="0" w:oddVBand="0" w:evenVBand="0" w:oddHBand="0" w:evenHBand="0" w:firstRowFirstColumn="0" w:firstRowLastColumn="0" w:lastRowFirstColumn="0" w:lastRowLastColumn="0"/>
+              <w:rPr>
+                <w:b/>
+                <w:bCs/>
+                <w:lang w:val="da-DK"/>
+              </w:rPr>
+            </w:pPr>
           </w:p>
           <w:p>
             <w:pPr>
@@ -1316,7 +1307,17 @@
           </w:p>
           <w:p>
             <w:pPr>
-              <w:jc w:val="center"/>
+              <w:ind w:left="720"/>
+              <w:cnfStyle w:val="000000000000" w:firstRow="0" w:lastRow="0" w:firstColumn="0" w:lastColumn="0" w:oddVBand="0" w:evenVBand="0" w:oddHBand="0" w:evenHBand="0" w:firstRowFirstColumn="0" w:firstRowLastColumn="0" w:lastRowFirstColumn="0" w:lastRowLastColumn="0"/>
+              <w:rPr>
+                <w:b/>
+                <w:bCs/>
+                <w:lang w:val="da-DK"/>
+              </w:rPr>
+            </w:pPr>
+          </w:p>
+          <w:p>
+            <w:pPr>
               <w:cnfStyle w:val="000000000000" w:firstRow="0" w:lastRow="0" w:firstColumn="0" w:lastColumn="0" w:oddVBand="0" w:evenVBand="0" w:oddHBand="0" w:evenHBand="0" w:firstRowFirstColumn="0" w:firstRowLastColumn="0" w:lastRowFirstColumn="0" w:lastRowLastColumn="0"/>
               <w:rPr>
                 <w:b/>
@@ -1374,7 +1375,6 @@
           </w:tcPr>
           <w:p>
             <w:pPr>
-              <w:jc w:val="center"/>
               <w:cnfStyle w:val="000000100000" w:firstRow="0" w:lastRow="0" w:firstColumn="0" w:lastColumn="0" w:oddVBand="0" w:evenVBand="0" w:oddHBand="1" w:evenHBand="0" w:firstRowFirstColumn="0" w:firstRowLastColumn="0" w:lastRowFirstColumn="0" w:lastRowLastColumn="0"/>
               <w:rPr>
                 <w:b/>
@@ -1393,7 +1393,6 @@
           </w:p>
           <w:p>
             <w:pPr>
-              <w:jc w:val="center"/>
               <w:cnfStyle w:val="000000100000" w:firstRow="0" w:lastRow="0" w:firstColumn="0" w:lastColumn="0" w:oddVBand="0" w:evenVBand="0" w:oddHBand="1" w:evenHBand="0" w:firstRowFirstColumn="0" w:firstRowLastColumn="0" w:lastRowFirstColumn="0" w:lastRowLastColumn="0"/>
               <w:rPr>
                 <w:b/>
@@ -1401,6 +1400,16 @@
                 <w:lang w:val="da-DK"/>
               </w:rPr>
             </w:pPr>
+          </w:p>
+          <w:p>
+            <w:pPr>
+              <w:cnfStyle w:val="000000100000" w:firstRow="0" w:lastRow="0" w:firstColumn="0" w:lastColumn="0" w:oddVBand="0" w:evenVBand="0" w:oddHBand="1" w:evenHBand="0" w:firstRowFirstColumn="0" w:firstRowLastColumn="0" w:lastRowFirstColumn="0" w:lastRowLastColumn="0"/>
+              <w:rPr>
+                <w:b/>
+                <w:bCs/>
+                <w:lang w:val="da-DK"/>
+              </w:rPr>
+            </w:pPr>
             <w:r>
               <w:rPr>
                 <w:b/>
@@ -1412,7 +1421,6 @@
           </w:p>
           <w:p>
             <w:pPr>
-              <w:jc w:val="center"/>
               <w:cnfStyle w:val="000000100000" w:firstRow="0" w:lastRow="0" w:firstColumn="0" w:lastColumn="0" w:oddVBand="0" w:evenVBand="0" w:oddHBand="1" w:evenHBand="0" w:firstRowFirstColumn="0" w:firstRowLastColumn="0" w:lastRowFirstColumn="0" w:lastRowLastColumn="0"/>
               <w:rPr>
                 <w:b/>
@@ -1420,6 +1428,16 @@
                 <w:lang w:val="da-DK"/>
               </w:rPr>
             </w:pPr>
+          </w:p>
+          <w:p>
+            <w:pPr>
+              <w:cnfStyle w:val="000000100000" w:firstRow="0" w:lastRow="0" w:firstColumn="0" w:lastColumn="0" w:oddVBand="0" w:evenVBand="0" w:oddHBand="1" w:evenHBand="0" w:firstRowFirstColumn="0" w:firstRowLastColumn="0" w:lastRowFirstColumn="0" w:lastRowLastColumn="0"/>
+              <w:rPr>
+                <w:b/>
+                <w:bCs/>
+                <w:lang w:val="da-DK"/>
+              </w:rPr>
+            </w:pPr>
             <w:r>
               <w:rPr>
                 <w:b/>
@@ -1431,7 +1449,16 @@
           </w:p>
           <w:p>
             <w:pPr>
-              <w:jc w:val="center"/>
+              <w:cnfStyle w:val="000000100000" w:firstRow="0" w:lastRow="0" w:firstColumn="0" w:lastColumn="0" w:oddVBand="0" w:evenVBand="0" w:oddHBand="1" w:evenHBand="0" w:firstRowFirstColumn="0" w:firstRowLastColumn="0" w:lastRowFirstColumn="0" w:lastRowLastColumn="0"/>
+              <w:rPr>
+                <w:b/>
+                <w:bCs/>
+                <w:lang w:val="da-DK"/>
+              </w:rPr>
+            </w:pPr>
+          </w:p>
+          <w:p>
+            <w:pPr>
               <w:cnfStyle w:val="000000100000" w:firstRow="0" w:lastRow="0" w:firstColumn="0" w:lastColumn="0" w:oddVBand="0" w:evenVBand="0" w:oddHBand="1" w:evenHBand="0" w:firstRowFirstColumn="0" w:firstRowLastColumn="0" w:lastRowFirstColumn="0" w:lastRowLastColumn="0"/>
               <w:rPr>
                 <w:b/>
@@ -1463,6 +1490,1532 @@
       </w:tr>
       <w:tr>
         <w:trPr>
+          <w:trHeight w:val="601"/>
+        </w:trPr>
+        <w:tc>
+          <w:tcPr>
+            <w:cnfStyle w:val="001000000000" w:firstRow="0" w:lastRow="0" w:firstColumn="1" w:lastColumn="0" w:oddVBand="0" w:evenVBand="0" w:oddHBand="0" w:evenHBand="0" w:firstRowFirstColumn="0" w:firstRowLastColumn="0" w:lastRowFirstColumn="0" w:lastRowLastColumn="0"/>
+            <w:tcW w:w="1852" w:type="dxa"/>
+          </w:tcPr>
+          <w:p>
+            <w:pPr>
+              <w:jc w:val="center"/>
+              <w:rPr>
+                <w:lang w:val="da-DK"/>
+              </w:rPr>
+            </w:pPr>
+            <w:r>
+              <w:rPr>
+                <w:lang w:val="da-DK"/>
+              </w:rPr>
+              <w:t>Flytning af download-flow til Core</w:t>
+            </w:r>
+          </w:p>
+        </w:tc>
+        <w:tc>
+          <w:tcPr>
+            <w:tcW w:w="7821" w:type="dxa"/>
+          </w:tcPr>
+          <w:p>
+            <w:pPr>
+              <w:cnfStyle w:val="000000000000" w:firstRow="0" w:lastRow="0" w:firstColumn="0" w:lastColumn="0" w:oddVBand="0" w:evenVBand="0" w:oddHBand="0" w:evenHBand="0" w:firstRowFirstColumn="0" w:firstRowLastColumn="0" w:lastRowFirstColumn="0" w:lastRowLastColumn="0"/>
+              <w:rPr>
+                <w:b/>
+                <w:bCs/>
+                <w:lang w:val="da-DK"/>
+              </w:rPr>
+            </w:pPr>
+            <w:r>
+              <w:rPr>
+                <w:b/>
+                <w:bCs/>
+                <w:lang w:val="da-DK"/>
+              </w:rPr>
+              <w:t>Efter at en proof-of-concept fungerede i CLI’en, blev download-flowet flyttet til Core for at holde Program.cs så tynd som muligt og samle forretningslogikken ét sted.</w:t>
+            </w:r>
+          </w:p>
+          <w:p>
+            <w:pPr>
+              <w:cnfStyle w:val="000000000000" w:firstRow="0" w:lastRow="0" w:firstColumn="0" w:lastColumn="0" w:oddVBand="0" w:evenVBand="0" w:oddHBand="0" w:evenHBand="0" w:firstRowFirstColumn="0" w:firstRowLastColumn="0" w:lastRowFirstColumn="0" w:lastRowLastColumn="0"/>
+              <w:rPr>
+                <w:b/>
+                <w:bCs/>
+                <w:lang w:val="da-DK"/>
+              </w:rPr>
+            </w:pPr>
+          </w:p>
+          <w:p>
+            <w:pPr>
+              <w:cnfStyle w:val="000000000000" w:firstRow="0" w:lastRow="0" w:firstColumn="0" w:lastColumn="0" w:oddVBand="0" w:evenVBand="0" w:oddHBand="0" w:evenHBand="0" w:firstRowFirstColumn="0" w:firstRowLastColumn="0" w:lastRowFirstColumn="0" w:lastRowLastColumn="0"/>
+              <w:rPr>
+                <w:b/>
+                <w:bCs/>
+                <w:lang w:val="da-DK"/>
+              </w:rPr>
+            </w:pPr>
+          </w:p>
+          <w:p>
+            <w:pPr>
+              <w:cnfStyle w:val="000000000000" w:firstRow="0" w:lastRow="0" w:firstColumn="0" w:lastColumn="0" w:oddVBand="0" w:evenVBand="0" w:oddHBand="0" w:evenHBand="0" w:firstRowFirstColumn="0" w:firstRowLastColumn="0" w:lastRowFirstColumn="0" w:lastRowLastColumn="0"/>
+              <w:rPr>
+                <w:b/>
+                <w:bCs/>
+                <w:lang w:val="da-DK"/>
+              </w:rPr>
+            </w:pPr>
+            <w:r>
+              <w:rPr>
+                <w:b/>
+                <w:bCs/>
+                <w:lang w:val="da-DK"/>
+              </w:rPr>
+              <w:lastRenderedPageBreak/>
+              <w:t>Der blev introduceret en tydelig opdeling mellem:</w:t>
+            </w:r>
+          </w:p>
+          <w:p>
+            <w:pPr>
+              <w:ind w:left="720"/>
+              <w:cnfStyle w:val="000000000000" w:firstRow="0" w:lastRow="0" w:firstColumn="0" w:lastColumn="0" w:oddVBand="0" w:evenVBand="0" w:oddHBand="0" w:evenHBand="0" w:firstRowFirstColumn="0" w:firstRowLastColumn="0" w:lastRowFirstColumn="0" w:lastRowLastColumn="0"/>
+              <w:rPr>
+                <w:b/>
+                <w:bCs/>
+                <w:lang w:val="da-DK"/>
+              </w:rPr>
+            </w:pPr>
+            <w:r>
+              <w:rPr>
+                <w:b/>
+                <w:bCs/>
+                <w:lang w:val="da-DK"/>
+              </w:rPr>
+              <w:t>Orchestration (workflow) i DownloadRunner</w:t>
+            </w:r>
+          </w:p>
+          <w:p>
+            <w:pPr>
+              <w:ind w:left="720"/>
+              <w:cnfStyle w:val="000000000000" w:firstRow="0" w:lastRow="0" w:firstColumn="0" w:lastColumn="0" w:oddVBand="0" w:evenVBand="0" w:oddHBand="0" w:evenHBand="0" w:firstRowFirstColumn="0" w:firstRowLastColumn="0" w:lastRowFirstColumn="0" w:lastRowLastColumn="0"/>
+              <w:rPr>
+                <w:b/>
+                <w:bCs/>
+                <w:lang w:val="da-DK"/>
+              </w:rPr>
+            </w:pPr>
+            <w:r>
+              <w:rPr>
+                <w:b/>
+                <w:bCs/>
+                <w:lang w:val="da-DK"/>
+              </w:rPr>
+              <w:t>Infrastructure via interfaces for HTTP, filsystem og status-output</w:t>
+            </w:r>
+          </w:p>
+          <w:p>
+            <w:pPr>
+              <w:cnfStyle w:val="000000000000" w:firstRow="0" w:lastRow="0" w:firstColumn="0" w:lastColumn="0" w:oddVBand="0" w:evenVBand="0" w:oddHBand="0" w:evenHBand="0" w:firstRowFirstColumn="0" w:firstRowLastColumn="0" w:lastRowFirstColumn="0" w:lastRowLastColumn="0"/>
+              <w:rPr>
+                <w:b/>
+                <w:bCs/>
+                <w:lang w:val="da-DK"/>
+              </w:rPr>
+            </w:pPr>
+            <w:r>
+              <w:rPr>
+                <w:b/>
+                <w:bCs/>
+                <w:lang w:val="da-DK"/>
+              </w:rPr>
+              <w:t>Dette gjorde det muligt at isolere logikken og forberede løsningen til unit tests.</w:t>
+            </w:r>
+          </w:p>
+          <w:p>
+            <w:pPr>
+              <w:jc w:val="center"/>
+              <w:cnfStyle w:val="000000000000" w:firstRow="0" w:lastRow="0" w:firstColumn="0" w:lastColumn="0" w:oddVBand="0" w:evenVBand="0" w:oddHBand="0" w:evenHBand="0" w:firstRowFirstColumn="0" w:firstRowLastColumn="0" w:lastRowFirstColumn="0" w:lastRowLastColumn="0"/>
+              <w:rPr>
+                <w:b/>
+                <w:bCs/>
+                <w:lang w:val="da-DK"/>
+              </w:rPr>
+            </w:pPr>
+          </w:p>
+        </w:tc>
+      </w:tr>
+      <w:tr>
+        <w:trPr>
+          <w:cnfStyle w:val="000000100000" w:firstRow="0" w:lastRow="0" w:firstColumn="0" w:lastColumn="0" w:oddVBand="0" w:evenVBand="0" w:oddHBand="1" w:evenHBand="0" w:firstRowFirstColumn="0" w:firstRowLastColumn="0" w:lastRowFirstColumn="0" w:lastRowLastColumn="0"/>
+          <w:trHeight w:val="601"/>
+        </w:trPr>
+        <w:tc>
+          <w:tcPr>
+            <w:cnfStyle w:val="001000000000" w:firstRow="0" w:lastRow="0" w:firstColumn="1" w:lastColumn="0" w:oddVBand="0" w:evenVBand="0" w:oddHBand="0" w:evenHBand="0" w:firstRowFirstColumn="0" w:firstRowLastColumn="0" w:lastRowFirstColumn="0" w:lastRowLastColumn="0"/>
+            <w:tcW w:w="1852" w:type="dxa"/>
+          </w:tcPr>
+          <w:p>
+            <w:pPr>
+              <w:jc w:val="center"/>
+              <w:rPr>
+                <w:lang w:val="da-DK"/>
+              </w:rPr>
+            </w:pPr>
+            <w:r>
+              <w:lastRenderedPageBreak/>
+              <w:t>Introduktion af abstractions og dependency injection</w:t>
+            </w:r>
+          </w:p>
+        </w:tc>
+        <w:tc>
+          <w:tcPr>
+            <w:tcW w:w="7821" w:type="dxa"/>
+          </w:tcPr>
+          <w:p>
+            <w:pPr>
+              <w:cnfStyle w:val="000000100000" w:firstRow="0" w:lastRow="0" w:firstColumn="0" w:lastColumn="0" w:oddVBand="0" w:evenVBand="0" w:oddHBand="1" w:evenHBand="0" w:firstRowFirstColumn="0" w:firstRowLastColumn="0" w:lastRowFirstColumn="0" w:lastRowLastColumn="0"/>
+              <w:rPr>
+                <w:b/>
+                <w:bCs/>
+                <w:lang w:val="da-DK"/>
+              </w:rPr>
+            </w:pPr>
+            <w:r>
+              <w:rPr>
+                <w:b/>
+                <w:bCs/>
+                <w:lang w:val="da-DK"/>
+              </w:rPr>
+              <w:t>For at følge dependency inversion og gøre systemet testbart blev følgende interfaces introduceret:</w:t>
+            </w:r>
+          </w:p>
+          <w:p>
+            <w:pPr>
+              <w:jc w:val="center"/>
+              <w:cnfStyle w:val="000000100000" w:firstRow="0" w:lastRow="0" w:firstColumn="0" w:lastColumn="0" w:oddVBand="0" w:evenVBand="0" w:oddHBand="1" w:evenHBand="0" w:firstRowFirstColumn="0" w:firstRowLastColumn="0" w:lastRowFirstColumn="0" w:lastRowLastColumn="0"/>
+              <w:rPr>
+                <w:b/>
+                <w:bCs/>
+                <w:lang w:val="da-DK"/>
+              </w:rPr>
+            </w:pPr>
+          </w:p>
+          <w:p>
+            <w:pPr>
+              <w:ind w:left="720"/>
+              <w:cnfStyle w:val="000000100000" w:firstRow="0" w:lastRow="0" w:firstColumn="0" w:lastColumn="0" w:oddVBand="0" w:evenVBand="0" w:oddHBand="1" w:evenHBand="0" w:firstRowFirstColumn="0" w:firstRowLastColumn="0" w:lastRowFirstColumn="0" w:lastRowLastColumn="0"/>
+              <w:rPr>
+                <w:b/>
+                <w:bCs/>
+                <w:lang w:val="da-DK"/>
+              </w:rPr>
+            </w:pPr>
+            <w:r>
+              <w:rPr>
+                <w:b/>
+                <w:bCs/>
+                <w:lang w:val="da-DK"/>
+              </w:rPr>
+              <w:t>IHttpDownloader (ansvar: hente bytes fra URL)</w:t>
+            </w:r>
+          </w:p>
+          <w:p>
+            <w:pPr>
+              <w:ind w:left="720"/>
+              <w:cnfStyle w:val="000000100000" w:firstRow="0" w:lastRow="0" w:firstColumn="0" w:lastColumn="0" w:oddVBand="0" w:evenVBand="0" w:oddHBand="1" w:evenHBand="0" w:firstRowFirstColumn="0" w:firstRowLastColumn="0" w:lastRowFirstColumn="0" w:lastRowLastColumn="0"/>
+              <w:rPr>
+                <w:b/>
+                <w:bCs/>
+                <w:lang w:val="da-DK"/>
+              </w:rPr>
+            </w:pPr>
+            <w:r>
+              <w:rPr>
+                <w:b/>
+                <w:bCs/>
+                <w:lang w:val="da-DK"/>
+              </w:rPr>
+              <w:t>IFileStore (ansvar: tjekke om fil findes og gemme bytes)</w:t>
+            </w:r>
+          </w:p>
+          <w:p>
+            <w:pPr>
+              <w:ind w:left="720"/>
+              <w:cnfStyle w:val="000000100000" w:firstRow="0" w:lastRow="0" w:firstColumn="0" w:lastColumn="0" w:oddVBand="0" w:evenVBand="0" w:oddHBand="1" w:evenHBand="0" w:firstRowFirstColumn="0" w:firstRowLastColumn="0" w:lastRowFirstColumn="0" w:lastRowLastColumn="0"/>
+              <w:rPr>
+                <w:b/>
+                <w:bCs/>
+                <w:lang w:val="da-DK"/>
+              </w:rPr>
+            </w:pPr>
+            <w:r>
+              <w:rPr>
+                <w:b/>
+                <w:bCs/>
+                <w:lang w:val="da-DK"/>
+              </w:rPr>
+              <w:t>IStatusWriter (ansvar: skrive statusrapport)</w:t>
+            </w:r>
+          </w:p>
+          <w:p>
+            <w:pPr>
+              <w:ind w:left="720"/>
+              <w:cnfStyle w:val="000000100000" w:firstRow="0" w:lastRow="0" w:firstColumn="0" w:lastColumn="0" w:oddVBand="0" w:evenVBand="0" w:oddHBand="1" w:evenHBand="0" w:firstRowFirstColumn="0" w:firstRowLastColumn="0" w:lastRowFirstColumn="0" w:lastRowLastColumn="0"/>
+              <w:rPr>
+                <w:b/>
+                <w:bCs/>
+                <w:lang w:val="da-DK"/>
+              </w:rPr>
+            </w:pPr>
+          </w:p>
+          <w:p>
+            <w:pPr>
+              <w:cnfStyle w:val="000000100000" w:firstRow="0" w:lastRow="0" w:firstColumn="0" w:lastColumn="0" w:oddVBand="0" w:evenVBand="0" w:oddHBand="1" w:evenHBand="0" w:firstRowFirstColumn="0" w:firstRowLastColumn="0" w:lastRowFirstColumn="0" w:lastRowLastColumn="0"/>
+              <w:rPr>
+                <w:b/>
+                <w:bCs/>
+                <w:lang w:val="da-DK"/>
+              </w:rPr>
+            </w:pPr>
+            <w:r>
+              <w:rPr>
+                <w:b/>
+                <w:bCs/>
+                <w:lang w:val="da-DK"/>
+              </w:rPr>
+              <w:t>CLI-projektet fungerer nu som composition root, hvor de konkrete implementationer wires sammen:</w:t>
+            </w:r>
+          </w:p>
+          <w:p>
+            <w:pPr>
+              <w:jc w:val="center"/>
+              <w:cnfStyle w:val="000000100000" w:firstRow="0" w:lastRow="0" w:firstColumn="0" w:lastColumn="0" w:oddVBand="0" w:evenVBand="0" w:oddHBand="1" w:evenHBand="0" w:firstRowFirstColumn="0" w:firstRowLastColumn="0" w:lastRowFirstColumn="0" w:lastRowLastColumn="0"/>
+              <w:rPr>
+                <w:b/>
+                <w:bCs/>
+                <w:lang w:val="da-DK"/>
+              </w:rPr>
+            </w:pPr>
+          </w:p>
+          <w:p>
+            <w:pPr>
+              <w:ind w:left="720"/>
+              <w:cnfStyle w:val="000000100000" w:firstRow="0" w:lastRow="0" w:firstColumn="0" w:lastColumn="0" w:oddVBand="0" w:evenVBand="0" w:oddHBand="1" w:evenHBand="0" w:firstRowFirstColumn="0" w:firstRowLastColumn="0" w:lastRowFirstColumn="0" w:lastRowLastColumn="0"/>
+              <w:rPr>
+                <w:b/>
+                <w:bCs/>
+                <w:lang w:val="da-DK"/>
+              </w:rPr>
+            </w:pPr>
+            <w:r>
+              <w:rPr>
+                <w:b/>
+                <w:bCs/>
+                <w:lang w:val="da-DK"/>
+              </w:rPr>
+              <w:t>HttpClientDownloader</w:t>
+            </w:r>
+          </w:p>
+          <w:p>
+            <w:pPr>
+              <w:ind w:left="720"/>
+              <w:cnfStyle w:val="000000100000" w:firstRow="0" w:lastRow="0" w:firstColumn="0" w:lastColumn="0" w:oddVBand="0" w:evenVBand="0" w:oddHBand="1" w:evenHBand="0" w:firstRowFirstColumn="0" w:firstRowLastColumn="0" w:lastRowFirstColumn="0" w:lastRowLastColumn="0"/>
+              <w:rPr>
+                <w:b/>
+                <w:bCs/>
+                <w:lang w:val="da-DK"/>
+              </w:rPr>
+            </w:pPr>
+            <w:r>
+              <w:rPr>
+                <w:b/>
+                <w:bCs/>
+                <w:lang w:val="da-DK"/>
+              </w:rPr>
+              <w:t>LocalFileStore</w:t>
+            </w:r>
+          </w:p>
+          <w:p>
+            <w:pPr>
+              <w:ind w:left="720"/>
+              <w:cnfStyle w:val="000000100000" w:firstRow="0" w:lastRow="0" w:firstColumn="0" w:lastColumn="0" w:oddVBand="0" w:evenVBand="0" w:oddHBand="1" w:evenHBand="0" w:firstRowFirstColumn="0" w:firstRowLastColumn="0" w:lastRowFirstColumn="0" w:lastRowLastColumn="0"/>
+              <w:rPr>
+                <w:b/>
+                <w:bCs/>
+                <w:lang w:val="da-DK"/>
+              </w:rPr>
+            </w:pPr>
+            <w:r>
+              <w:rPr>
+                <w:b/>
+                <w:bCs/>
+                <w:lang w:val="da-DK"/>
+              </w:rPr>
+              <w:t>CsvStatusWriter</w:t>
+            </w:r>
+          </w:p>
+          <w:p>
+            <w:pPr>
+              <w:jc w:val="center"/>
+              <w:cnfStyle w:val="000000100000" w:firstRow="0" w:lastRow="0" w:firstColumn="0" w:lastColumn="0" w:oddVBand="0" w:evenVBand="0" w:oddHBand="1" w:evenHBand="0" w:firstRowFirstColumn="0" w:firstRowLastColumn="0" w:lastRowFirstColumn="0" w:lastRowLastColumn="0"/>
+              <w:rPr>
+                <w:b/>
+                <w:bCs/>
+                <w:lang w:val="da-DK"/>
+              </w:rPr>
+            </w:pPr>
+          </w:p>
+        </w:tc>
+      </w:tr>
+      <w:tr>
+        <w:trPr>
+          <w:trHeight w:val="601"/>
+        </w:trPr>
+        <w:tc>
+          <w:tcPr>
+            <w:cnfStyle w:val="001000000000" w:firstRow="0" w:lastRow="0" w:firstColumn="1" w:lastColumn="0" w:oddVBand="0" w:evenVBand="0" w:oddHBand="0" w:evenHBand="0" w:firstRowFirstColumn="0" w:firstRowLastColumn="0" w:lastRowFirstColumn="0" w:lastRowLastColumn="0"/>
+            <w:tcW w:w="1852" w:type="dxa"/>
+          </w:tcPr>
+          <w:p>
+            <w:pPr>
+              <w:jc w:val="center"/>
+              <w:rPr>
+                <w:lang w:val="da-DK"/>
+              </w:rPr>
+            </w:pPr>
+            <w:r>
+              <w:t>DownloadRunner og flow-kontrol</w:t>
+            </w:r>
+          </w:p>
+        </w:tc>
+        <w:tc>
+          <w:tcPr>
+            <w:tcW w:w="7821" w:type="dxa"/>
+          </w:tcPr>
+          <w:p>
+            <w:pPr>
+              <w:cnfStyle w:val="000000000000" w:firstRow="0" w:lastRow="0" w:firstColumn="0" w:lastColumn="0" w:oddVBand="0" w:evenVBand="0" w:oddHBand="0" w:evenHBand="0" w:firstRowFirstColumn="0" w:firstRowLastColumn="0" w:lastRowFirstColumn="0" w:lastRowLastColumn="0"/>
+              <w:rPr>
+                <w:b/>
+                <w:bCs/>
+                <w:lang w:val="da-DK"/>
+              </w:rPr>
+            </w:pPr>
+            <w:r>
+              <w:rPr>
+                <w:b/>
+                <w:bCs/>
+                <w:lang w:val="da-DK"/>
+              </w:rPr>
+              <w:t>DownloadRunner blev implementeret til at koordinere hele workflowet:</w:t>
+            </w:r>
+          </w:p>
+          <w:p>
+            <w:pPr>
+              <w:jc w:val="center"/>
+              <w:cnfStyle w:val="000000000000" w:firstRow="0" w:lastRow="0" w:firstColumn="0" w:lastColumn="0" w:oddVBand="0" w:evenVBand="0" w:oddHBand="0" w:evenHBand="0" w:firstRowFirstColumn="0" w:firstRowLastColumn="0" w:lastRowFirstColumn="0" w:lastRowLastColumn="0"/>
+              <w:rPr>
+                <w:b/>
+                <w:bCs/>
+                <w:lang w:val="da-DK"/>
+              </w:rPr>
+            </w:pPr>
+          </w:p>
+          <w:p>
+            <w:pPr>
+              <w:ind w:left="720"/>
+              <w:cnfStyle w:val="000000000000" w:firstRow="0" w:lastRow="0" w:firstColumn="0" w:lastColumn="0" w:oddVBand="0" w:evenVBand="0" w:oddHBand="0" w:evenHBand="0" w:firstRowFirstColumn="0" w:firstRowLastColumn="0" w:lastRowFirstColumn="0" w:lastRowLastColumn="0"/>
+              <w:rPr>
+                <w:b/>
+                <w:bCs/>
+                <w:lang w:val="da-DK"/>
+              </w:rPr>
+            </w:pPr>
+            <w:r>
+              <w:rPr>
+                <w:b/>
+                <w:bCs/>
+                <w:lang w:val="da-DK"/>
+              </w:rPr>
+              <w:t>P</w:t>
+            </w:r>
+            <w:r>
+              <w:rPr>
+                <w:b/>
+                <w:bCs/>
+                <w:lang w:val="da-DK"/>
+              </w:rPr>
+              <w:t>røve primary URL først og fallback URL hvis nødvendigt</w:t>
+            </w:r>
+          </w:p>
+          <w:p>
+            <w:pPr>
+              <w:ind w:left="720"/>
+              <w:cnfStyle w:val="000000000000" w:firstRow="0" w:lastRow="0" w:firstColumn="0" w:lastColumn="0" w:oddVBand="0" w:evenVBand="0" w:oddHBand="0" w:evenHBand="0" w:firstRowFirstColumn="0" w:firstRowLastColumn="0" w:lastRowFirstColumn="0" w:lastRowLastColumn="0"/>
+              <w:rPr>
+                <w:b/>
+                <w:bCs/>
+                <w:lang w:val="da-DK"/>
+              </w:rPr>
+            </w:pPr>
+            <w:r>
+              <w:rPr>
+                <w:b/>
+                <w:bCs/>
+                <w:lang w:val="da-DK"/>
+              </w:rPr>
+              <w:t>H</w:t>
+            </w:r>
+            <w:r>
+              <w:rPr>
+                <w:b/>
+                <w:bCs/>
+                <w:lang w:val="da-DK"/>
+              </w:rPr>
+              <w:t>ente bytes via IHttpDownloader</w:t>
+            </w:r>
+          </w:p>
+          <w:p>
+            <w:pPr>
+              <w:ind w:left="720"/>
+              <w:cnfStyle w:val="000000000000" w:firstRow="0" w:lastRow="0" w:firstColumn="0" w:lastColumn="0" w:oddVBand="0" w:evenVBand="0" w:oddHBand="0" w:evenHBand="0" w:firstRowFirstColumn="0" w:firstRowLastColumn="0" w:lastRowFirstColumn="0" w:lastRowLastColumn="0"/>
+              <w:rPr>
+                <w:b/>
+                <w:bCs/>
+                <w:lang w:val="da-DK"/>
+              </w:rPr>
+            </w:pPr>
+            <w:r>
+              <w:rPr>
+                <w:b/>
+                <w:bCs/>
+                <w:lang w:val="da-DK"/>
+              </w:rPr>
+              <w:t>V</w:t>
+            </w:r>
+            <w:r>
+              <w:rPr>
+                <w:b/>
+                <w:bCs/>
+                <w:lang w:val="da-DK"/>
+              </w:rPr>
+              <w:t>alidere at responsen er en PDF ved at tjekke %PDF- header</w:t>
+            </w:r>
+          </w:p>
+          <w:p>
+            <w:pPr>
+              <w:ind w:left="720"/>
+              <w:cnfStyle w:val="000000000000" w:firstRow="0" w:lastRow="0" w:firstColumn="0" w:lastColumn="0" w:oddVBand="0" w:evenVBand="0" w:oddHBand="0" w:evenHBand="0" w:firstRowFirstColumn="0" w:firstRowLastColumn="0" w:lastRowFirstColumn="0" w:lastRowLastColumn="0"/>
+              <w:rPr>
+                <w:b/>
+                <w:bCs/>
+                <w:lang w:val="da-DK"/>
+              </w:rPr>
+            </w:pPr>
+            <w:r>
+              <w:rPr>
+                <w:b/>
+                <w:bCs/>
+                <w:lang w:val="da-DK"/>
+              </w:rPr>
+              <w:t>G</w:t>
+            </w:r>
+            <w:r>
+              <w:rPr>
+                <w:b/>
+                <w:bCs/>
+                <w:lang w:val="da-DK"/>
+              </w:rPr>
+              <w:t>emme filen som &lt;BRnum&gt;.pdf via IFileStore</w:t>
+            </w:r>
+          </w:p>
+          <w:p>
+            <w:pPr>
+              <w:ind w:left="720"/>
+              <w:cnfStyle w:val="000000000000" w:firstRow="0" w:lastRow="0" w:firstColumn="0" w:lastColumn="0" w:oddVBand="0" w:evenVBand="0" w:oddHBand="0" w:evenHBand="0" w:firstRowFirstColumn="0" w:firstRowLastColumn="0" w:lastRowFirstColumn="0" w:lastRowLastColumn="0"/>
+              <w:rPr>
+                <w:b/>
+                <w:bCs/>
+                <w:lang w:val="da-DK"/>
+              </w:rPr>
+            </w:pPr>
+            <w:r>
+              <w:rPr>
+                <w:b/>
+                <w:bCs/>
+                <w:lang w:val="da-DK"/>
+              </w:rPr>
+              <w:t>Re</w:t>
+            </w:r>
+            <w:r>
+              <w:rPr>
+                <w:b/>
+                <w:bCs/>
+                <w:lang w:val="da-DK"/>
+              </w:rPr>
+              <w:t>gistrere resultatet i en statusliste</w:t>
+            </w:r>
+          </w:p>
+          <w:p>
+            <w:pPr>
+              <w:ind w:left="720"/>
+              <w:cnfStyle w:val="000000000000" w:firstRow="0" w:lastRow="0" w:firstColumn="0" w:lastColumn="0" w:oddVBand="0" w:evenVBand="0" w:oddHBand="0" w:evenHBand="0" w:firstRowFirstColumn="0" w:firstRowLastColumn="0" w:lastRowFirstColumn="0" w:lastRowLastColumn="0"/>
+              <w:rPr>
+                <w:b/>
+                <w:bCs/>
+                <w:lang w:val="da-DK"/>
+              </w:rPr>
+            </w:pPr>
+          </w:p>
+          <w:p>
+            <w:pPr>
+              <w:jc w:val="center"/>
+              <w:cnfStyle w:val="000000000000" w:firstRow="0" w:lastRow="0" w:firstColumn="0" w:lastColumn="0" w:oddVBand="0" w:evenVBand="0" w:oddHBand="0" w:evenHBand="0" w:firstRowFirstColumn="0" w:firstRowLastColumn="0" w:lastRowFirstColumn="0" w:lastRowLastColumn="0"/>
+              <w:rPr>
+                <w:b/>
+                <w:bCs/>
+                <w:lang w:val="da-DK"/>
+              </w:rPr>
+            </w:pPr>
+            <w:r>
+              <w:rPr>
+                <w:b/>
+                <w:bCs/>
+                <w:lang w:val="da-DK"/>
+              </w:rPr>
+              <w:lastRenderedPageBreak/>
+              <w:t>Der blev også implementeret en prototype-begrænsning, så systemet stopper efter 10 succesfulde downloads pr. run.</w:t>
+            </w:r>
+          </w:p>
+          <w:p>
+            <w:pPr>
+              <w:jc w:val="center"/>
+              <w:cnfStyle w:val="000000000000" w:firstRow="0" w:lastRow="0" w:firstColumn="0" w:lastColumn="0" w:oddVBand="0" w:evenVBand="0" w:oddHBand="0" w:evenHBand="0" w:firstRowFirstColumn="0" w:firstRowLastColumn="0" w:lastRowFirstColumn="0" w:lastRowLastColumn="0"/>
+              <w:rPr>
+                <w:b/>
+                <w:bCs/>
+                <w:lang w:val="da-DK"/>
+              </w:rPr>
+            </w:pPr>
+            <w:r>
+              <w:rPr>
+                <w:b/>
+                <w:bCs/>
+                <w:lang w:val="da-DK"/>
+              </w:rPr>
+              <w:t>Dette gør udvikling og afprøvning hurtigere og reducerer netværksbelastning.</w:t>
+            </w:r>
+          </w:p>
+          <w:p>
+            <w:pPr>
+              <w:jc w:val="center"/>
+              <w:cnfStyle w:val="000000000000" w:firstRow="0" w:lastRow="0" w:firstColumn="0" w:lastColumn="0" w:oddVBand="0" w:evenVBand="0" w:oddHBand="0" w:evenHBand="0" w:firstRowFirstColumn="0" w:firstRowLastColumn="0" w:lastRowFirstColumn="0" w:lastRowLastColumn="0"/>
+              <w:rPr>
+                <w:b/>
+                <w:bCs/>
+                <w:lang w:val="da-DK"/>
+              </w:rPr>
+            </w:pPr>
+          </w:p>
+          <w:p>
+            <w:pPr>
+              <w:jc w:val="center"/>
+              <w:cnfStyle w:val="000000000000" w:firstRow="0" w:lastRow="0" w:firstColumn="0" w:lastColumn="0" w:oddVBand="0" w:evenVBand="0" w:oddHBand="0" w:evenHBand="0" w:firstRowFirstColumn="0" w:firstRowLastColumn="0" w:lastRowFirstColumn="0" w:lastRowLastColumn="0"/>
+              <w:rPr>
+                <w:b/>
+                <w:bCs/>
+                <w:lang w:val="da-DK"/>
+              </w:rPr>
+            </w:pPr>
+          </w:p>
+        </w:tc>
+      </w:tr>
+      <w:tr>
+        <w:trPr>
+          <w:cnfStyle w:val="000000100000" w:firstRow="0" w:lastRow="0" w:firstColumn="0" w:lastColumn="0" w:oddVBand="0" w:evenVBand="0" w:oddHBand="1" w:evenHBand="0" w:firstRowFirstColumn="0" w:firstRowLastColumn="0" w:lastRowFirstColumn="0" w:lastRowLastColumn="0"/>
+          <w:trHeight w:val="601"/>
+        </w:trPr>
+        <w:tc>
+          <w:tcPr>
+            <w:cnfStyle w:val="001000000000" w:firstRow="0" w:lastRow="0" w:firstColumn="1" w:lastColumn="0" w:oddVBand="0" w:evenVBand="0" w:oddHBand="0" w:evenHBand="0" w:firstRowFirstColumn="0" w:firstRowLastColumn="0" w:lastRowFirstColumn="0" w:lastRowLastColumn="0"/>
+            <w:tcW w:w="1852" w:type="dxa"/>
+          </w:tcPr>
+          <w:p>
+            <w:pPr>
+              <w:jc w:val="center"/>
+              <w:rPr>
+                <w:lang w:val="da-DK"/>
+              </w:rPr>
+            </w:pPr>
+            <w:r>
+              <w:lastRenderedPageBreak/>
+              <w:t>Statusrapport (status.csv)</w:t>
+            </w:r>
+          </w:p>
+        </w:tc>
+        <w:tc>
+          <w:tcPr>
+            <w:tcW w:w="7821" w:type="dxa"/>
+          </w:tcPr>
+          <w:p>
+            <w:pPr>
+              <w:jc w:val="center"/>
+              <w:cnfStyle w:val="000000100000" w:firstRow="0" w:lastRow="0" w:firstColumn="0" w:lastColumn="0" w:oddVBand="0" w:evenVBand="0" w:oddHBand="1" w:evenHBand="0" w:firstRowFirstColumn="0" w:firstRowLastColumn="0" w:lastRowFirstColumn="0" w:lastRowLastColumn="0"/>
+              <w:rPr>
+                <w:b/>
+                <w:bCs/>
+                <w:lang w:val="da-DK"/>
+              </w:rPr>
+            </w:pPr>
+            <w:r>
+              <w:rPr>
+                <w:b/>
+                <w:bCs/>
+                <w:lang w:val="da-DK"/>
+              </w:rPr>
+              <w:t>Efter et run skrives der en status.csv i output-folderen, hvor hver række indeholder:</w:t>
+            </w:r>
+          </w:p>
+          <w:p>
+            <w:pPr>
+              <w:jc w:val="center"/>
+              <w:cnfStyle w:val="000000100000" w:firstRow="0" w:lastRow="0" w:firstColumn="0" w:lastColumn="0" w:oddVBand="0" w:evenVBand="0" w:oddHBand="1" w:evenHBand="0" w:firstRowFirstColumn="0" w:firstRowLastColumn="0" w:lastRowFirstColumn="0" w:lastRowLastColumn="0"/>
+              <w:rPr>
+                <w:b/>
+                <w:bCs/>
+                <w:lang w:val="da-DK"/>
+              </w:rPr>
+            </w:pPr>
+          </w:p>
+          <w:p>
+            <w:pPr>
+              <w:ind w:left="720"/>
+              <w:cnfStyle w:val="000000100000" w:firstRow="0" w:lastRow="0" w:firstColumn="0" w:lastColumn="0" w:oddVBand="0" w:evenVBand="0" w:oddHBand="1" w:evenHBand="0" w:firstRowFirstColumn="0" w:firstRowLastColumn="0" w:lastRowFirstColumn="0" w:lastRowLastColumn="0"/>
+              <w:rPr>
+                <w:b/>
+                <w:bCs/>
+                <w:lang w:val="da-DK"/>
+              </w:rPr>
+            </w:pPr>
+            <w:r>
+              <w:rPr>
+                <w:b/>
+                <w:bCs/>
+                <w:lang w:val="da-DK"/>
+              </w:rPr>
+              <w:t>BR nummer</w:t>
+            </w:r>
+          </w:p>
+          <w:p>
+            <w:pPr>
+              <w:ind w:left="720"/>
+              <w:cnfStyle w:val="000000100000" w:firstRow="0" w:lastRow="0" w:firstColumn="0" w:lastColumn="0" w:oddVBand="0" w:evenVBand="0" w:oddHBand="1" w:evenHBand="0" w:firstRowFirstColumn="0" w:firstRowLastColumn="0" w:lastRowFirstColumn="0" w:lastRowLastColumn="0"/>
+              <w:rPr>
+                <w:b/>
+                <w:bCs/>
+                <w:lang w:val="da-DK"/>
+              </w:rPr>
+            </w:pPr>
+            <w:r>
+              <w:rPr>
+                <w:b/>
+                <w:bCs/>
+                <w:lang w:val="da-DK"/>
+              </w:rPr>
+              <w:t>F</w:t>
+            </w:r>
+            <w:r>
+              <w:rPr>
+                <w:b/>
+                <w:bCs/>
+                <w:lang w:val="da-DK"/>
+              </w:rPr>
+              <w:t>orsøgt URL</w:t>
+            </w:r>
+          </w:p>
+          <w:p>
+            <w:pPr>
+              <w:ind w:left="720"/>
+              <w:cnfStyle w:val="000000100000" w:firstRow="0" w:lastRow="0" w:firstColumn="0" w:lastColumn="0" w:oddVBand="0" w:evenVBand="0" w:oddHBand="1" w:evenHBand="0" w:firstRowFirstColumn="0" w:firstRowLastColumn="0" w:lastRowFirstColumn="0" w:lastRowLastColumn="0"/>
+              <w:rPr>
+                <w:b/>
+                <w:bCs/>
+              </w:rPr>
+            </w:pPr>
+            <w:r>
+              <w:rPr>
+                <w:b/>
+                <w:bCs/>
+              </w:rPr>
+              <w:t>S</w:t>
+            </w:r>
+            <w:r>
+              <w:rPr>
+                <w:b/>
+                <w:bCs/>
+              </w:rPr>
+              <w:t>tatus (Downloaded, Failed, SkippedExists)</w:t>
+            </w:r>
+          </w:p>
+          <w:p>
+            <w:pPr>
+              <w:ind w:left="720"/>
+              <w:cnfStyle w:val="000000100000" w:firstRow="0" w:lastRow="0" w:firstColumn="0" w:lastColumn="0" w:oddVBand="0" w:evenVBand="0" w:oddHBand="1" w:evenHBand="0" w:firstRowFirstColumn="0" w:firstRowLastColumn="0" w:lastRowFirstColumn="0" w:lastRowLastColumn="0"/>
+              <w:rPr>
+                <w:b/>
+                <w:bCs/>
+              </w:rPr>
+            </w:pPr>
+            <w:r>
+              <w:rPr>
+                <w:b/>
+                <w:bCs/>
+              </w:rPr>
+              <w:t>F</w:t>
+            </w:r>
+            <w:r>
+              <w:rPr>
+                <w:b/>
+                <w:bCs/>
+              </w:rPr>
+              <w:t>ejlbesked (hvis relevant)</w:t>
+            </w:r>
+          </w:p>
+          <w:p>
+            <w:pPr>
+              <w:ind w:left="720"/>
+              <w:cnfStyle w:val="000000100000" w:firstRow="0" w:lastRow="0" w:firstColumn="0" w:lastColumn="0" w:oddVBand="0" w:evenVBand="0" w:oddHBand="1" w:evenHBand="0" w:firstRowFirstColumn="0" w:firstRowLastColumn="0" w:lastRowFirstColumn="0" w:lastRowLastColumn="0"/>
+              <w:rPr>
+                <w:b/>
+                <w:bCs/>
+              </w:rPr>
+            </w:pPr>
+          </w:p>
+          <w:p>
+            <w:pPr>
+              <w:jc w:val="center"/>
+              <w:cnfStyle w:val="000000100000" w:firstRow="0" w:lastRow="0" w:firstColumn="0" w:lastColumn="0" w:oddVBand="0" w:evenVBand="0" w:oddHBand="1" w:evenHBand="0" w:firstRowFirstColumn="0" w:firstRowLastColumn="0" w:lastRowFirstColumn="0" w:lastRowLastColumn="0"/>
+              <w:rPr>
+                <w:b/>
+                <w:bCs/>
+                <w:lang w:val="da-DK"/>
+              </w:rPr>
+            </w:pPr>
+            <w:r>
+              <w:rPr>
+                <w:b/>
+                <w:bCs/>
+                <w:lang w:val="da-DK"/>
+              </w:rPr>
+              <w:t>Derudover printer CLI’en en kort opsummering til konsollen, så man hurtigt kan se hvor mange der lykkedes/fejlede/skipped.</w:t>
+            </w:r>
+          </w:p>
+          <w:p>
+            <w:pPr>
+              <w:jc w:val="center"/>
+              <w:cnfStyle w:val="000000100000" w:firstRow="0" w:lastRow="0" w:firstColumn="0" w:lastColumn="0" w:oddVBand="0" w:evenVBand="0" w:oddHBand="1" w:evenHBand="0" w:firstRowFirstColumn="0" w:firstRowLastColumn="0" w:lastRowFirstColumn="0" w:lastRowLastColumn="0"/>
+              <w:rPr>
+                <w:b/>
+                <w:bCs/>
+                <w:lang w:val="da-DK"/>
+              </w:rPr>
+            </w:pPr>
+          </w:p>
+        </w:tc>
+      </w:tr>
+      <w:tr>
+        <w:trPr>
+          <w:trHeight w:val="601"/>
+        </w:trPr>
+        <w:tc>
+          <w:tcPr>
+            <w:cnfStyle w:val="001000000000" w:firstRow="0" w:lastRow="0" w:firstColumn="1" w:lastColumn="0" w:oddVBand="0" w:evenVBand="0" w:oddHBand="0" w:evenHBand="0" w:firstRowFirstColumn="0" w:firstRowLastColumn="0" w:lastRowFirstColumn="0" w:lastRowLastColumn="0"/>
+            <w:tcW w:w="1852" w:type="dxa"/>
+          </w:tcPr>
+          <w:p>
+            <w:pPr>
+              <w:jc w:val="center"/>
+              <w:rPr>
+                <w:lang w:val="da-DK"/>
+              </w:rPr>
+            </w:pPr>
+            <w:r>
+              <w:rPr>
+                <w:lang w:val="da-DK"/>
+              </w:rPr>
+              <w:t>Forbedret kørsel i Visual Studio</w:t>
+            </w:r>
+          </w:p>
+        </w:tc>
+        <w:tc>
+          <w:tcPr>
+            <w:tcW w:w="7821" w:type="dxa"/>
+          </w:tcPr>
+          <w:p>
+            <w:pPr>
+              <w:cnfStyle w:val="000000000000" w:firstRow="0" w:lastRow="0" w:firstColumn="0" w:lastColumn="0" w:oddVBand="0" w:evenVBand="0" w:oddHBand="0" w:evenHBand="0" w:firstRowFirstColumn="0" w:firstRowLastColumn="0" w:lastRowFirstColumn="0" w:lastRowLastColumn="0"/>
+              <w:rPr>
+                <w:b/>
+                <w:bCs/>
+                <w:lang w:val="da-DK"/>
+              </w:rPr>
+            </w:pPr>
+            <w:r>
+              <w:rPr>
+                <w:b/>
+                <w:bCs/>
+                <w:lang w:val="da-DK"/>
+              </w:rPr>
+              <w:t>For at gøre udvikling hurtigere blev CLI’en udvidet med en fallback, hvis der ikke angives arguments.</w:t>
+            </w:r>
+          </w:p>
+          <w:p>
+            <w:pPr>
+              <w:cnfStyle w:val="000000000000" w:firstRow="0" w:lastRow="0" w:firstColumn="0" w:lastColumn="0" w:oddVBand="0" w:evenVBand="0" w:oddHBand="0" w:evenHBand="0" w:firstRowFirstColumn="0" w:firstRowLastColumn="0" w:lastRowFirstColumn="0" w:lastRowLastColumn="0"/>
+              <w:rPr>
+                <w:b/>
+                <w:bCs/>
+                <w:lang w:val="da-DK"/>
+              </w:rPr>
+            </w:pPr>
+          </w:p>
+          <w:p>
+            <w:pPr>
+              <w:cnfStyle w:val="000000000000" w:firstRow="0" w:lastRow="0" w:firstColumn="0" w:lastColumn="0" w:oddVBand="0" w:evenVBand="0" w:oddHBand="0" w:evenHBand="0" w:firstRowFirstColumn="0" w:firstRowLastColumn="0" w:lastRowFirstColumn="0" w:lastRowLastColumn="0"/>
+              <w:rPr>
+                <w:b/>
+                <w:bCs/>
+                <w:lang w:val="da-DK"/>
+              </w:rPr>
+            </w:pPr>
+            <w:r>
+              <w:rPr>
+                <w:b/>
+                <w:bCs/>
+                <w:lang w:val="da-DK"/>
+              </w:rPr>
+              <w:t>Ved kørsel uden arguments finder programmet repo-root og bruger:</w:t>
+            </w:r>
+          </w:p>
+          <w:p>
+            <w:pPr>
+              <w:ind w:left="720"/>
+              <w:cnfStyle w:val="000000000000" w:firstRow="0" w:lastRow="0" w:firstColumn="0" w:lastColumn="0" w:oddVBand="0" w:evenVBand="0" w:oddHBand="0" w:evenHBand="0" w:firstRowFirstColumn="0" w:firstRowLastColumn="0" w:lastRowFirstColumn="0" w:lastRowLastColumn="0"/>
+              <w:rPr>
+                <w:b/>
+                <w:bCs/>
+                <w:lang w:val="da-DK"/>
+              </w:rPr>
+            </w:pPr>
+            <w:r>
+              <w:rPr>
+                <w:b/>
+                <w:bCs/>
+                <w:lang w:val="da-DK"/>
+              </w:rPr>
+              <w:t>data/GRI_2017_2020.xlsx</w:t>
+            </w:r>
+          </w:p>
+          <w:p>
+            <w:pPr>
+              <w:ind w:left="720"/>
+              <w:cnfStyle w:val="000000000000" w:firstRow="0" w:lastRow="0" w:firstColumn="0" w:lastColumn="0" w:oddVBand="0" w:evenVBand="0" w:oddHBand="0" w:evenHBand="0" w:firstRowFirstColumn="0" w:firstRowLastColumn="0" w:lastRowFirstColumn="0" w:lastRowLastColumn="0"/>
+              <w:rPr>
+                <w:b/>
+                <w:bCs/>
+                <w:lang w:val="da-DK"/>
+              </w:rPr>
+            </w:pPr>
+            <w:r>
+              <w:rPr>
+                <w:b/>
+                <w:bCs/>
+                <w:lang w:val="da-DK"/>
+              </w:rPr>
+              <w:t>out/</w:t>
+            </w:r>
+          </w:p>
+          <w:p>
+            <w:pPr>
+              <w:ind w:left="720"/>
+              <w:cnfStyle w:val="000000000000" w:firstRow="0" w:lastRow="0" w:firstColumn="0" w:lastColumn="0" w:oddVBand="0" w:evenVBand="0" w:oddHBand="0" w:evenHBand="0" w:firstRowFirstColumn="0" w:firstRowLastColumn="0" w:lastRowFirstColumn="0" w:lastRowLastColumn="0"/>
+              <w:rPr>
+                <w:b/>
+                <w:bCs/>
+                <w:lang w:val="da-DK"/>
+              </w:rPr>
+            </w:pPr>
+          </w:p>
+          <w:p>
+            <w:pPr>
+              <w:cnfStyle w:val="000000000000" w:firstRow="0" w:lastRow="0" w:firstColumn="0" w:lastColumn="0" w:oddVBand="0" w:evenVBand="0" w:oddHBand="0" w:evenHBand="0" w:firstRowFirstColumn="0" w:firstRowLastColumn="0" w:lastRowFirstColumn="0" w:lastRowLastColumn="0"/>
+              <w:rPr>
+                <w:b/>
+                <w:bCs/>
+                <w:lang w:val="da-DK"/>
+              </w:rPr>
+            </w:pPr>
+            <w:r>
+              <w:rPr>
+                <w:b/>
+                <w:bCs/>
+                <w:lang w:val="da-DK"/>
+              </w:rPr>
+              <w:t>Samtidig kan programmet stadig køres med arguments i terminal, hvilket gør løsningen fleksibel til fremtidige datasæt og output-folders.</w:t>
+            </w:r>
+          </w:p>
+          <w:p>
+            <w:pPr>
+              <w:jc w:val="center"/>
+              <w:cnfStyle w:val="000000000000" w:firstRow="0" w:lastRow="0" w:firstColumn="0" w:lastColumn="0" w:oddVBand="0" w:evenVBand="0" w:oddHBand="0" w:evenHBand="0" w:firstRowFirstColumn="0" w:firstRowLastColumn="0" w:lastRowFirstColumn="0" w:lastRowLastColumn="0"/>
+              <w:rPr>
+                <w:b/>
+                <w:bCs/>
+                <w:lang w:val="da-DK"/>
+              </w:rPr>
+            </w:pPr>
+          </w:p>
+          <w:p>
+            <w:pPr>
+              <w:jc w:val="center"/>
+              <w:cnfStyle w:val="000000000000" w:firstRow="0" w:lastRow="0" w:firstColumn="0" w:lastColumn="0" w:oddVBand="0" w:evenVBand="0" w:oddHBand="0" w:evenHBand="0" w:firstRowFirstColumn="0" w:firstRowLastColumn="0" w:lastRowFirstColumn="0" w:lastRowLastColumn="0"/>
+              <w:rPr>
+                <w:b/>
+                <w:bCs/>
+                <w:lang w:val="da-DK"/>
+              </w:rPr>
+            </w:pPr>
+          </w:p>
+          <w:p>
+            <w:pPr>
+              <w:jc w:val="center"/>
+              <w:cnfStyle w:val="000000000000" w:firstRow="0" w:lastRow="0" w:firstColumn="0" w:lastColumn="0" w:oddVBand="0" w:evenVBand="0" w:oddHBand="0" w:evenHBand="0" w:firstRowFirstColumn="0" w:firstRowLastColumn="0" w:lastRowFirstColumn="0" w:lastRowLastColumn="0"/>
+              <w:rPr>
+                <w:b/>
+                <w:bCs/>
+                <w:lang w:val="da-DK"/>
+              </w:rPr>
+            </w:pPr>
+          </w:p>
+        </w:tc>
+      </w:tr>
+      <w:tr>
+        <w:trPr>
+          <w:cnfStyle w:val="000000100000" w:firstRow="0" w:lastRow="0" w:firstColumn="0" w:lastColumn="0" w:oddVBand="0" w:evenVBand="0" w:oddHBand="1" w:evenHBand="0" w:firstRowFirstColumn="0" w:firstRowLastColumn="0" w:lastRowFirstColumn="0" w:lastRowLastColumn="0"/>
+          <w:trHeight w:val="601"/>
+        </w:trPr>
+        <w:tc>
+          <w:tcPr>
+            <w:cnfStyle w:val="001000000000" w:firstRow="0" w:lastRow="0" w:firstColumn="1" w:lastColumn="0" w:oddVBand="0" w:evenVBand="0" w:oddHBand="0" w:evenHBand="0" w:firstRowFirstColumn="0" w:firstRowLastColumn="0" w:lastRowFirstColumn="0" w:lastRowLastColumn="0"/>
+            <w:tcW w:w="1852" w:type="dxa"/>
+          </w:tcPr>
+          <w:p>
+            <w:pPr>
+              <w:jc w:val="center"/>
+              <w:rPr>
+                <w:lang w:val="da-DK"/>
+              </w:rPr>
+            </w:pPr>
+            <w:r>
+              <w:lastRenderedPageBreak/>
+              <w:t>README opdatering</w:t>
+            </w:r>
+          </w:p>
+        </w:tc>
+        <w:tc>
+          <w:tcPr>
+            <w:tcW w:w="7821" w:type="dxa"/>
+          </w:tcPr>
+          <w:p>
+            <w:pPr>
+              <w:cnfStyle w:val="000000100000" w:firstRow="0" w:lastRow="0" w:firstColumn="0" w:lastColumn="0" w:oddVBand="0" w:evenVBand="0" w:oddHBand="1" w:evenHBand="0" w:firstRowFirstColumn="0" w:firstRowLastColumn="0" w:lastRowFirstColumn="0" w:lastRowLastColumn="0"/>
+              <w:rPr>
+                <w:b/>
+                <w:bCs/>
+                <w:lang w:val="da-DK"/>
+              </w:rPr>
+            </w:pPr>
+            <w:r>
+              <w:rPr>
+                <w:b/>
+                <w:bCs/>
+                <w:lang w:val="da-DK"/>
+              </w:rPr>
+              <w:t>README blev opdateret til at afspejle den aktuelle implementation, herunder:</w:t>
+            </w:r>
+          </w:p>
+          <w:p>
+            <w:pPr>
+              <w:ind w:left="720"/>
+              <w:cnfStyle w:val="000000100000" w:firstRow="0" w:lastRow="0" w:firstColumn="0" w:lastColumn="0" w:oddVBand="0" w:evenVBand="0" w:oddHBand="1" w:evenHBand="0" w:firstRowFirstColumn="0" w:firstRowLastColumn="0" w:lastRowFirstColumn="0" w:lastRowLastColumn="0"/>
+              <w:rPr>
+                <w:b/>
+                <w:bCs/>
+                <w:lang w:val="da-DK"/>
+              </w:rPr>
+            </w:pPr>
+            <w:r>
+              <w:rPr>
+                <w:b/>
+                <w:bCs/>
+                <w:lang w:val="da-DK"/>
+              </w:rPr>
+              <w:t>M</w:t>
+            </w:r>
+            <w:r>
+              <w:rPr>
+                <w:b/>
+                <w:bCs/>
+                <w:lang w:val="da-DK"/>
+              </w:rPr>
+              <w:t>ax 10 succesfulde downloads</w:t>
+            </w:r>
+          </w:p>
+          <w:p>
+            <w:pPr>
+              <w:ind w:left="720"/>
+              <w:cnfStyle w:val="000000100000" w:firstRow="0" w:lastRow="0" w:firstColumn="0" w:lastColumn="0" w:oddVBand="0" w:evenVBand="0" w:oddHBand="1" w:evenHBand="0" w:firstRowFirstColumn="0" w:firstRowLastColumn="0" w:lastRowFirstColumn="0" w:lastRowLastColumn="0"/>
+              <w:rPr>
+                <w:b/>
+                <w:bCs/>
+                <w:lang w:val="da-DK"/>
+              </w:rPr>
+            </w:pPr>
+            <w:r>
+              <w:rPr>
+                <w:b/>
+                <w:bCs/>
+                <w:lang w:val="da-DK"/>
+              </w:rPr>
+              <w:t>S</w:t>
+            </w:r>
+            <w:r>
+              <w:rPr>
+                <w:b/>
+                <w:bCs/>
+                <w:lang w:val="da-DK"/>
+              </w:rPr>
+              <w:t>tatus.csv output</w:t>
+            </w:r>
+          </w:p>
+          <w:p>
+            <w:pPr>
+              <w:ind w:left="720"/>
+              <w:cnfStyle w:val="000000100000" w:firstRow="0" w:lastRow="0" w:firstColumn="0" w:lastColumn="0" w:oddVBand="0" w:evenVBand="0" w:oddHBand="1" w:evenHBand="0" w:firstRowFirstColumn="0" w:firstRowLastColumn="0" w:lastRowFirstColumn="0" w:lastRowLastColumn="0"/>
+              <w:rPr>
+                <w:b/>
+                <w:bCs/>
+                <w:lang w:val="da-DK"/>
+              </w:rPr>
+            </w:pPr>
+            <w:r>
+              <w:rPr>
+                <w:b/>
+                <w:bCs/>
+                <w:lang w:val="da-DK"/>
+              </w:rPr>
+              <w:t>K</w:t>
+            </w:r>
+            <w:r>
+              <w:rPr>
+                <w:b/>
+                <w:bCs/>
+                <w:lang w:val="da-DK"/>
+              </w:rPr>
+              <w:t>ørsel med/uden arguments</w:t>
+            </w:r>
+          </w:p>
+          <w:p>
+            <w:pPr>
+              <w:ind w:left="720"/>
+              <w:cnfStyle w:val="000000100000" w:firstRow="0" w:lastRow="0" w:firstColumn="0" w:lastColumn="0" w:oddVBand="0" w:evenVBand="0" w:oddHBand="1" w:evenHBand="0" w:firstRowFirstColumn="0" w:firstRowLastColumn="0" w:lastRowFirstColumn="0" w:lastRowLastColumn="0"/>
+              <w:rPr>
+                <w:b/>
+                <w:bCs/>
+                <w:lang w:val="da-DK"/>
+              </w:rPr>
+            </w:pPr>
+            <w:r>
+              <w:rPr>
+                <w:b/>
+                <w:bCs/>
+                <w:lang w:val="da-DK"/>
+              </w:rPr>
+              <w:t>K</w:t>
+            </w:r>
+            <w:r>
+              <w:rPr>
+                <w:b/>
+                <w:bCs/>
+                <w:lang w:val="da-DK"/>
+              </w:rPr>
+              <w:t>ort arkitekturoverblik (Core/CLI/Tests + interfaces)</w:t>
+            </w:r>
+          </w:p>
+          <w:p>
+            <w:pPr>
+              <w:jc w:val="center"/>
+              <w:cnfStyle w:val="000000100000" w:firstRow="0" w:lastRow="0" w:firstColumn="0" w:lastColumn="0" w:oddVBand="0" w:evenVBand="0" w:oddHBand="1" w:evenHBand="0" w:firstRowFirstColumn="0" w:firstRowLastColumn="0" w:lastRowFirstColumn="0" w:lastRowLastColumn="0"/>
+              <w:rPr>
+                <w:b/>
+                <w:bCs/>
+                <w:lang w:val="da-DK"/>
+              </w:rPr>
+            </w:pPr>
+          </w:p>
+        </w:tc>
+      </w:tr>
+      <w:tr>
+        <w:trPr>
+          <w:trHeight w:val="601"/>
+        </w:trPr>
+        <w:tc>
+          <w:tcPr>
+            <w:cnfStyle w:val="001000000000" w:firstRow="0" w:lastRow="0" w:firstColumn="1" w:lastColumn="0" w:oddVBand="0" w:evenVBand="0" w:oddHBand="0" w:evenHBand="0" w:firstRowFirstColumn="0" w:firstRowLastColumn="0" w:lastRowFirstColumn="0" w:lastRowLastColumn="0"/>
+            <w:tcW w:w="1852" w:type="dxa"/>
+          </w:tcPr>
+          <w:p>
+            <w:pPr>
+              <w:jc w:val="center"/>
+              <w:rPr>
+                <w:lang w:val="da-DK"/>
+              </w:rPr>
+            </w:pPr>
+            <w:r>
+              <w:rPr>
+                <w:lang w:val="da-DK"/>
+              </w:rPr>
+              <w:t>Status ved afslutning af dag</w:t>
+            </w:r>
+            <w:r>
+              <w:rPr>
+                <w:lang w:val="da-DK"/>
+              </w:rPr>
+              <w:t xml:space="preserve"> 2</w:t>
+            </w:r>
+          </w:p>
+        </w:tc>
+        <w:tc>
+          <w:tcPr>
+            <w:tcW w:w="7821" w:type="dxa"/>
+          </w:tcPr>
+          <w:p>
+            <w:pPr>
+              <w:cnfStyle w:val="000000000000" w:firstRow="0" w:lastRow="0" w:firstColumn="0" w:lastColumn="0" w:oddVBand="0" w:evenVBand="0" w:oddHBand="0" w:evenHBand="0" w:firstRowFirstColumn="0" w:firstRowLastColumn="0" w:lastRowFirstColumn="0" w:lastRowLastColumn="0"/>
+              <w:rPr>
+                <w:b/>
+                <w:bCs/>
+                <w:lang w:val="da-DK"/>
+              </w:rPr>
+            </w:pPr>
+            <w:r>
+              <w:rPr>
+                <w:b/>
+                <w:bCs/>
+                <w:lang w:val="da-DK"/>
+              </w:rPr>
+              <w:t>Grundlæggende arkitektur er etableret med Core / CLI / Tests.</w:t>
+            </w:r>
+          </w:p>
+          <w:p>
+            <w:pPr>
+              <w:cnfStyle w:val="000000000000" w:firstRow="0" w:lastRow="0" w:firstColumn="0" w:lastColumn="0" w:oddVBand="0" w:evenVBand="0" w:oddHBand="0" w:evenHBand="0" w:firstRowFirstColumn="0" w:firstRowLastColumn="0" w:lastRowFirstColumn="0" w:lastRowLastColumn="0"/>
+              <w:rPr>
+                <w:b/>
+                <w:bCs/>
+                <w:lang w:val="da-DK"/>
+              </w:rPr>
+            </w:pPr>
+            <w:r>
+              <w:rPr>
+                <w:b/>
+                <w:bCs/>
+                <w:lang w:val="da-DK"/>
+              </w:rPr>
+              <w:t>Download-flow er flyttet fra CLI til DownloadRunner i Core.</w:t>
+            </w:r>
+          </w:p>
+          <w:p>
+            <w:pPr>
+              <w:cnfStyle w:val="000000000000" w:firstRow="0" w:lastRow="0" w:firstColumn="0" w:lastColumn="0" w:oddVBand="0" w:evenVBand="0" w:oddHBand="0" w:evenHBand="0" w:firstRowFirstColumn="0" w:firstRowLastColumn="0" w:lastRowFirstColumn="0" w:lastRowLastColumn="0"/>
+              <w:rPr>
+                <w:b/>
+                <w:bCs/>
+                <w:lang w:val="da-DK"/>
+              </w:rPr>
+            </w:pPr>
+            <w:r>
+              <w:rPr>
+                <w:b/>
+                <w:bCs/>
+                <w:lang w:val="da-DK"/>
+              </w:rPr>
+              <w:t>Abstractions (IHttpDownloader, IFileStore, IStatusWriter) er introduceret for at understøtte dependency inversion og testbarhed.</w:t>
+            </w:r>
+          </w:p>
+          <w:p>
+            <w:pPr>
+              <w:cnfStyle w:val="000000000000" w:firstRow="0" w:lastRow="0" w:firstColumn="0" w:lastColumn="0" w:oddVBand="0" w:evenVBand="0" w:oddHBand="0" w:evenHBand="0" w:firstRowFirstColumn="0" w:firstRowLastColumn="0" w:lastRowFirstColumn="0" w:lastRowLastColumn="0"/>
+              <w:rPr>
+                <w:b/>
+                <w:bCs/>
+                <w:lang w:val="da-DK"/>
+              </w:rPr>
+            </w:pPr>
+          </w:p>
+          <w:p>
+            <w:pPr>
+              <w:cnfStyle w:val="000000000000" w:firstRow="0" w:lastRow="0" w:firstColumn="0" w:lastColumn="0" w:oddVBand="0" w:evenVBand="0" w:oddHBand="0" w:evenHBand="0" w:firstRowFirstColumn="0" w:firstRowLastColumn="0" w:lastRowFirstColumn="0" w:lastRowLastColumn="0"/>
+              <w:rPr>
+                <w:b/>
+                <w:bCs/>
+                <w:lang w:val="da-DK"/>
+              </w:rPr>
+            </w:pPr>
+            <w:r>
+              <w:rPr>
+                <w:b/>
+                <w:bCs/>
+                <w:lang w:val="da-DK"/>
+              </w:rPr>
+              <w:t>Systemet kan nu:</w:t>
+            </w:r>
+          </w:p>
+          <w:p>
+            <w:pPr>
+              <w:numPr>
+                <w:ilvl w:val="1"/>
+                <w:numId w:val="28"/>
+              </w:numPr>
+              <w:cnfStyle w:val="000000000000" w:firstRow="0" w:lastRow="0" w:firstColumn="0" w:lastColumn="0" w:oddVBand="0" w:evenVBand="0" w:oddHBand="0" w:evenHBand="0" w:firstRowFirstColumn="0" w:firstRowLastColumn="0" w:lastRowFirstColumn="0" w:lastRowLastColumn="0"/>
+              <w:rPr>
+                <w:b/>
+                <w:bCs/>
+                <w:lang w:val="da-DK"/>
+              </w:rPr>
+            </w:pPr>
+            <w:r>
+              <w:rPr>
+                <w:b/>
+                <w:bCs/>
+                <w:lang w:val="da-DK"/>
+              </w:rPr>
+              <w:t>læse Excel-datasæt</w:t>
+            </w:r>
+          </w:p>
+          <w:p>
+            <w:pPr>
+              <w:numPr>
+                <w:ilvl w:val="1"/>
+                <w:numId w:val="28"/>
+              </w:numPr>
+              <w:cnfStyle w:val="000000000000" w:firstRow="0" w:lastRow="0" w:firstColumn="0" w:lastColumn="0" w:oddVBand="0" w:evenVBand="0" w:oddHBand="0" w:evenHBand="0" w:firstRowFirstColumn="0" w:firstRowLastColumn="0" w:lastRowFirstColumn="0" w:lastRowLastColumn="0"/>
+              <w:rPr>
+                <w:b/>
+                <w:bCs/>
+                <w:lang w:val="da-DK"/>
+              </w:rPr>
+            </w:pPr>
+            <w:r>
+              <w:rPr>
+                <w:b/>
+                <w:bCs/>
+                <w:lang w:val="da-DK"/>
+              </w:rPr>
+              <w:t>vælge primary/fallback URL</w:t>
+            </w:r>
+          </w:p>
+          <w:p>
+            <w:pPr>
+              <w:numPr>
+                <w:ilvl w:val="1"/>
+                <w:numId w:val="28"/>
+              </w:numPr>
+              <w:cnfStyle w:val="000000000000" w:firstRow="0" w:lastRow="0" w:firstColumn="0" w:lastColumn="0" w:oddVBand="0" w:evenVBand="0" w:oddHBand="0" w:evenHBand="0" w:firstRowFirstColumn="0" w:firstRowLastColumn="0" w:lastRowFirstColumn="0" w:lastRowLastColumn="0"/>
+              <w:rPr>
+                <w:b/>
+                <w:bCs/>
+                <w:lang w:val="da-DK"/>
+              </w:rPr>
+            </w:pPr>
+            <w:r>
+              <w:rPr>
+                <w:b/>
+                <w:bCs/>
+                <w:lang w:val="da-DK"/>
+              </w:rPr>
+              <w:t>validere PDF-header</w:t>
+            </w:r>
+          </w:p>
+          <w:p>
+            <w:pPr>
+              <w:numPr>
+                <w:ilvl w:val="1"/>
+                <w:numId w:val="28"/>
+              </w:numPr>
+              <w:cnfStyle w:val="000000000000" w:firstRow="0" w:lastRow="0" w:firstColumn="0" w:lastColumn="0" w:oddVBand="0" w:evenVBand="0" w:oddHBand="0" w:evenHBand="0" w:firstRowFirstColumn="0" w:firstRowLastColumn="0" w:lastRowFirstColumn="0" w:lastRowLastColumn="0"/>
+              <w:rPr>
+                <w:b/>
+                <w:bCs/>
+                <w:lang w:val="da-DK"/>
+              </w:rPr>
+            </w:pPr>
+            <w:r>
+              <w:rPr>
+                <w:b/>
+                <w:bCs/>
+                <w:lang w:val="da-DK"/>
+              </w:rPr>
+              <w:t>gemme PDF-filer</w:t>
+            </w:r>
+          </w:p>
+          <w:p>
+            <w:pPr>
+              <w:numPr>
+                <w:ilvl w:val="1"/>
+                <w:numId w:val="28"/>
+              </w:numPr>
+              <w:cnfStyle w:val="000000000000" w:firstRow="0" w:lastRow="0" w:firstColumn="0" w:lastColumn="0" w:oddVBand="0" w:evenVBand="0" w:oddHBand="0" w:evenHBand="0" w:firstRowFirstColumn="0" w:firstRowLastColumn="0" w:lastRowFirstColumn="0" w:lastRowLastColumn="0"/>
+              <w:rPr>
+                <w:b/>
+                <w:bCs/>
+                <w:lang w:val="da-DK"/>
+              </w:rPr>
+            </w:pPr>
+            <w:r>
+              <w:rPr>
+                <w:b/>
+                <w:bCs/>
+                <w:lang w:val="da-DK"/>
+              </w:rPr>
+              <w:t>generere status.csv</w:t>
+            </w:r>
+          </w:p>
+          <w:p>
+            <w:pPr>
+              <w:cnfStyle w:val="000000000000" w:firstRow="0" w:lastRow="0" w:firstColumn="0" w:lastColumn="0" w:oddVBand="0" w:evenVBand="0" w:oddHBand="0" w:evenHBand="0" w:firstRowFirstColumn="0" w:firstRowLastColumn="0" w:lastRowFirstColumn="0" w:lastRowLastColumn="0"/>
+              <w:rPr>
+                <w:b/>
+                <w:bCs/>
+                <w:lang w:val="da-DK"/>
+              </w:rPr>
+            </w:pPr>
+          </w:p>
+          <w:p>
+            <w:pPr>
+              <w:cnfStyle w:val="000000000000" w:firstRow="0" w:lastRow="0" w:firstColumn="0" w:lastColumn="0" w:oddVBand="0" w:evenVBand="0" w:oddHBand="0" w:evenHBand="0" w:firstRowFirstColumn="0" w:firstRowLastColumn="0" w:lastRowFirstColumn="0" w:lastRowLastColumn="0"/>
+              <w:rPr>
+                <w:b/>
+                <w:bCs/>
+                <w:lang w:val="da-DK"/>
+              </w:rPr>
+            </w:pPr>
+            <w:r>
+              <w:rPr>
+                <w:b/>
+                <w:bCs/>
+                <w:lang w:val="da-DK"/>
+              </w:rPr>
+              <w:t>CLI fungerer som composition root og understøtter både arguments og developer-default paths.</w:t>
+            </w:r>
+          </w:p>
+          <w:p>
+            <w:pPr>
+              <w:cnfStyle w:val="000000000000" w:firstRow="0" w:lastRow="0" w:firstColumn="0" w:lastColumn="0" w:oddVBand="0" w:evenVBand="0" w:oddHBand="0" w:evenHBand="0" w:firstRowFirstColumn="0" w:firstRowLastColumn="0" w:lastRowFirstColumn="0" w:lastRowLastColumn="0"/>
+              <w:rPr>
+                <w:b/>
+                <w:bCs/>
+                <w:lang w:val="da-DK"/>
+              </w:rPr>
+            </w:pPr>
+          </w:p>
+          <w:p>
+            <w:pPr>
+              <w:cnfStyle w:val="000000000000" w:firstRow="0" w:lastRow="0" w:firstColumn="0" w:lastColumn="0" w:oddVBand="0" w:evenVBand="0" w:oddHBand="0" w:evenHBand="0" w:firstRowFirstColumn="0" w:firstRowLastColumn="0" w:lastRowFirstColumn="0" w:lastRowLastColumn="0"/>
+              <w:rPr>
+                <w:b/>
+                <w:bCs/>
+                <w:lang w:val="da-DK"/>
+              </w:rPr>
+            </w:pPr>
+            <w:r>
+              <w:rPr>
+                <w:b/>
+                <w:bCs/>
+                <w:lang w:val="da-DK"/>
+              </w:rPr>
+              <w:t>README er opdateret til at dokumentere funktionalitet og arkitektur.</w:t>
+            </w:r>
+          </w:p>
+          <w:p>
+            <w:pPr>
+              <w:cnfStyle w:val="000000000000" w:firstRow="0" w:lastRow="0" w:firstColumn="0" w:lastColumn="0" w:oddVBand="0" w:evenVBand="0" w:oddHBand="0" w:evenHBand="0" w:firstRowFirstColumn="0" w:firstRowLastColumn="0" w:lastRowFirstColumn="0" w:lastRowLastColumn="0"/>
+              <w:rPr>
+                <w:b/>
+                <w:bCs/>
+                <w:lang w:val="da-DK"/>
+              </w:rPr>
+            </w:pPr>
+          </w:p>
+          <w:p>
+            <w:pPr>
+              <w:cnfStyle w:val="000000000000" w:firstRow="0" w:lastRow="0" w:firstColumn="0" w:lastColumn="0" w:oddVBand="0" w:evenVBand="0" w:oddHBand="0" w:evenHBand="0" w:firstRowFirstColumn="0" w:firstRowLastColumn="0" w:lastRowFirstColumn="0" w:lastRowLastColumn="0"/>
+              <w:rPr>
+                <w:b/>
+                <w:bCs/>
+                <w:lang w:val="da-DK"/>
+              </w:rPr>
+            </w:pPr>
+            <w:r>
+              <w:rPr>
+                <w:b/>
+                <w:bCs/>
+                <w:lang w:val="da-DK"/>
+              </w:rPr>
+              <w:t>Unit test setup er påbegyndt med fakes og første tests for DownloadRunner.</w:t>
+            </w:r>
+          </w:p>
+          <w:p>
+            <w:pPr>
+              <w:cnfStyle w:val="000000000000" w:firstRow="0" w:lastRow="0" w:firstColumn="0" w:lastColumn="0" w:oddVBand="0" w:evenVBand="0" w:oddHBand="0" w:evenHBand="0" w:firstRowFirstColumn="0" w:firstRowLastColumn="0" w:lastRowFirstColumn="0" w:lastRowLastColumn="0"/>
+              <w:rPr>
+                <w:b/>
+                <w:bCs/>
+                <w:lang w:val="da-DK"/>
+              </w:rPr>
+            </w:pPr>
+          </w:p>
+          <w:p>
+            <w:pPr>
+              <w:cnfStyle w:val="000000000000" w:firstRow="0" w:lastRow="0" w:firstColumn="0" w:lastColumn="0" w:oddVBand="0" w:evenVBand="0" w:oddHBand="0" w:evenHBand="0" w:firstRowFirstColumn="0" w:firstRowLastColumn="0" w:lastRowFirstColumn="0" w:lastRowLastColumn="0"/>
+              <w:rPr>
+                <w:b/>
+                <w:bCs/>
+                <w:lang w:val="da-DK"/>
+              </w:rPr>
+            </w:pPr>
+            <w:r>
+              <w:rPr>
+                <w:b/>
+                <w:bCs/>
+                <w:lang w:val="da-DK"/>
+              </w:rPr>
+              <w:t>Næste skridt: færdiggøre unit tests for DownloadRunner og dokumentere teststrategien.</w:t>
+            </w:r>
+          </w:p>
+          <w:p>
+            <w:pPr>
+              <w:cnfStyle w:val="000000000000" w:firstRow="0" w:lastRow="0" w:firstColumn="0" w:lastColumn="0" w:oddVBand="0" w:evenVBand="0" w:oddHBand="0" w:evenHBand="0" w:firstRowFirstColumn="0" w:firstRowLastColumn="0" w:lastRowFirstColumn="0" w:lastRowLastColumn="0"/>
+              <w:rPr>
+                <w:b/>
+                <w:bCs/>
+                <w:lang w:val="da-DK"/>
+              </w:rPr>
+            </w:pPr>
+          </w:p>
+        </w:tc>
+      </w:tr>
+      <w:tr>
+        <w:trPr>
+          <w:cnfStyle w:val="000000100000" w:firstRow="0" w:lastRow="0" w:firstColumn="0" w:lastColumn="0" w:oddVBand="0" w:evenVBand="0" w:oddHBand="1" w:evenHBand="0" w:firstRowFirstColumn="0" w:firstRowLastColumn="0" w:lastRowFirstColumn="0" w:lastRowLastColumn="0"/>
           <w:trHeight w:val="601"/>
         </w:trPr>
         <w:tc>
@@ -1862,6 +3415,155 @@
     </w:lvl>
   </w:abstractNum>
   <w:abstractNum w:abstractNumId="1" w15:restartNumberingAfterBreak="0">
+    <w:nsid w:val="11563F88"/>
+    <w:multiLevelType w:val="multilevel"/>
+    <w:tmpl w:val="18CA56B8"/>
+    <w:lvl w:ilvl="0">
+      <w:start w:val="1"/>
+      <w:numFmt w:val="bullet"/>
+      <w:lvlText w:val=""/>
+      <w:lvlJc w:val="left"/>
+      <w:pPr>
+        <w:tabs>
+          <w:tab w:val="num" w:pos="720"/>
+        </w:tabs>
+        <w:ind w:left="720" w:hanging="360"/>
+      </w:pPr>
+      <w:rPr>
+        <w:rFonts w:ascii="Symbol" w:hAnsi="Symbol" w:hint="default"/>
+        <w:sz w:val="20"/>
+      </w:rPr>
+    </w:lvl>
+    <w:lvl w:ilvl="1" w:tentative="1">
+      <w:start w:val="1"/>
+      <w:numFmt w:val="bullet"/>
+      <w:lvlText w:val="o"/>
+      <w:lvlJc w:val="left"/>
+      <w:pPr>
+        <w:tabs>
+          <w:tab w:val="num" w:pos="1440"/>
+        </w:tabs>
+        <w:ind w:left="1440" w:hanging="360"/>
+      </w:pPr>
+      <w:rPr>
+        <w:rFonts w:ascii="Courier New" w:hAnsi="Courier New" w:hint="default"/>
+        <w:sz w:val="20"/>
+      </w:rPr>
+    </w:lvl>
+    <w:lvl w:ilvl="2" w:tentative="1">
+      <w:start w:val="1"/>
+      <w:numFmt w:val="bullet"/>
+      <w:lvlText w:val=""/>
+      <w:lvlJc w:val="left"/>
+      <w:pPr>
+        <w:tabs>
+          <w:tab w:val="num" w:pos="2160"/>
+        </w:tabs>
+        <w:ind w:left="2160" w:hanging="360"/>
+      </w:pPr>
+      <w:rPr>
+        <w:rFonts w:ascii="Wingdings" w:hAnsi="Wingdings" w:hint="default"/>
+        <w:sz w:val="20"/>
+      </w:rPr>
+    </w:lvl>
+    <w:lvl w:ilvl="3" w:tentative="1">
+      <w:start w:val="1"/>
+      <w:numFmt w:val="bullet"/>
+      <w:lvlText w:val=""/>
+      <w:lvlJc w:val="left"/>
+      <w:pPr>
+        <w:tabs>
+          <w:tab w:val="num" w:pos="2880"/>
+        </w:tabs>
+        <w:ind w:left="2880" w:hanging="360"/>
+      </w:pPr>
+      <w:rPr>
+        <w:rFonts w:ascii="Wingdings" w:hAnsi="Wingdings" w:hint="default"/>
+        <w:sz w:val="20"/>
+      </w:rPr>
+    </w:lvl>
+    <w:lvl w:ilvl="4" w:tentative="1">
+      <w:start w:val="1"/>
+      <w:numFmt w:val="bullet"/>
+      <w:lvlText w:val=""/>
+      <w:lvlJc w:val="left"/>
+      <w:pPr>
+        <w:tabs>
+          <w:tab w:val="num" w:pos="3600"/>
+        </w:tabs>
+        <w:ind w:left="3600" w:hanging="360"/>
+      </w:pPr>
+      <w:rPr>
+        <w:rFonts w:ascii="Wingdings" w:hAnsi="Wingdings" w:hint="default"/>
+        <w:sz w:val="20"/>
+      </w:rPr>
+    </w:lvl>
+    <w:lvl w:ilvl="5" w:tentative="1">
+      <w:start w:val="1"/>
+      <w:numFmt w:val="bullet"/>
+      <w:lvlText w:val=""/>
+      <w:lvlJc w:val="left"/>
+      <w:pPr>
+        <w:tabs>
+          <w:tab w:val="num" w:pos="4320"/>
+        </w:tabs>
+        <w:ind w:left="4320" w:hanging="360"/>
+      </w:pPr>
+      <w:rPr>
+        <w:rFonts w:ascii="Wingdings" w:hAnsi="Wingdings" w:hint="default"/>
+        <w:sz w:val="20"/>
+      </w:rPr>
+    </w:lvl>
+    <w:lvl w:ilvl="6" w:tentative="1">
+      <w:start w:val="1"/>
+      <w:numFmt w:val="bullet"/>
+      <w:lvlText w:val=""/>
+      <w:lvlJc w:val="left"/>
+      <w:pPr>
+        <w:tabs>
+          <w:tab w:val="num" w:pos="5040"/>
+        </w:tabs>
+        <w:ind w:left="5040" w:hanging="360"/>
+      </w:pPr>
+      <w:rPr>
+        <w:rFonts w:ascii="Wingdings" w:hAnsi="Wingdings" w:hint="default"/>
+        <w:sz w:val="20"/>
+      </w:rPr>
+    </w:lvl>
+    <w:lvl w:ilvl="7" w:tentative="1">
+      <w:start w:val="1"/>
+      <w:numFmt w:val="bullet"/>
+      <w:lvlText w:val=""/>
+      <w:lvlJc w:val="left"/>
+      <w:pPr>
+        <w:tabs>
+          <w:tab w:val="num" w:pos="5760"/>
+        </w:tabs>
+        <w:ind w:left="5760" w:hanging="360"/>
+      </w:pPr>
+      <w:rPr>
+        <w:rFonts w:ascii="Wingdings" w:hAnsi="Wingdings" w:hint="default"/>
+        <w:sz w:val="20"/>
+      </w:rPr>
+    </w:lvl>
+    <w:lvl w:ilvl="8" w:tentative="1">
+      <w:start w:val="1"/>
+      <w:numFmt w:val="bullet"/>
+      <w:lvlText w:val=""/>
+      <w:lvlJc w:val="left"/>
+      <w:pPr>
+        <w:tabs>
+          <w:tab w:val="num" w:pos="6480"/>
+        </w:tabs>
+        <w:ind w:left="6480" w:hanging="360"/>
+      </w:pPr>
+      <w:rPr>
+        <w:rFonts w:ascii="Wingdings" w:hAnsi="Wingdings" w:hint="default"/>
+        <w:sz w:val="20"/>
+      </w:rPr>
+    </w:lvl>
+  </w:abstractNum>
+  <w:abstractNum w:abstractNumId="2" w15:restartNumberingAfterBreak="0">
     <w:nsid w:val="1B7A496F"/>
     <w:multiLevelType w:val="multilevel"/>
     <w:tmpl w:val="CD70DD88"/>
@@ -2010,7 +3712,7 @@
       </w:rPr>
     </w:lvl>
   </w:abstractNum>
-  <w:abstractNum w:abstractNumId="2" w15:restartNumberingAfterBreak="0">
+  <w:abstractNum w:abstractNumId="3" w15:restartNumberingAfterBreak="0">
     <w:nsid w:val="1C2D1E67"/>
     <w:multiLevelType w:val="multilevel"/>
     <w:tmpl w:val="FC40E1B2"/>
@@ -2159,7 +3861,156 @@
       </w:rPr>
     </w:lvl>
   </w:abstractNum>
-  <w:abstractNum w:abstractNumId="3" w15:restartNumberingAfterBreak="0">
+  <w:abstractNum w:abstractNumId="4" w15:restartNumberingAfterBreak="0">
+    <w:nsid w:val="1D7F5015"/>
+    <w:multiLevelType w:val="multilevel"/>
+    <w:tmpl w:val="ECC28A80"/>
+    <w:lvl w:ilvl="0">
+      <w:start w:val="1"/>
+      <w:numFmt w:val="bullet"/>
+      <w:lvlText w:val=""/>
+      <w:lvlJc w:val="left"/>
+      <w:pPr>
+        <w:tabs>
+          <w:tab w:val="num" w:pos="720"/>
+        </w:tabs>
+        <w:ind w:left="720" w:hanging="360"/>
+      </w:pPr>
+      <w:rPr>
+        <w:rFonts w:ascii="Symbol" w:hAnsi="Symbol" w:hint="default"/>
+        <w:sz w:val="20"/>
+      </w:rPr>
+    </w:lvl>
+    <w:lvl w:ilvl="1" w:tentative="1">
+      <w:start w:val="1"/>
+      <w:numFmt w:val="bullet"/>
+      <w:lvlText w:val="o"/>
+      <w:lvlJc w:val="left"/>
+      <w:pPr>
+        <w:tabs>
+          <w:tab w:val="num" w:pos="1440"/>
+        </w:tabs>
+        <w:ind w:left="1440" w:hanging="360"/>
+      </w:pPr>
+      <w:rPr>
+        <w:rFonts w:ascii="Courier New" w:hAnsi="Courier New" w:hint="default"/>
+        <w:sz w:val="20"/>
+      </w:rPr>
+    </w:lvl>
+    <w:lvl w:ilvl="2" w:tentative="1">
+      <w:start w:val="1"/>
+      <w:numFmt w:val="bullet"/>
+      <w:lvlText w:val=""/>
+      <w:lvlJc w:val="left"/>
+      <w:pPr>
+        <w:tabs>
+          <w:tab w:val="num" w:pos="2160"/>
+        </w:tabs>
+        <w:ind w:left="2160" w:hanging="360"/>
+      </w:pPr>
+      <w:rPr>
+        <w:rFonts w:ascii="Wingdings" w:hAnsi="Wingdings" w:hint="default"/>
+        <w:sz w:val="20"/>
+      </w:rPr>
+    </w:lvl>
+    <w:lvl w:ilvl="3" w:tentative="1">
+      <w:start w:val="1"/>
+      <w:numFmt w:val="bullet"/>
+      <w:lvlText w:val=""/>
+      <w:lvlJc w:val="left"/>
+      <w:pPr>
+        <w:tabs>
+          <w:tab w:val="num" w:pos="2880"/>
+        </w:tabs>
+        <w:ind w:left="2880" w:hanging="360"/>
+      </w:pPr>
+      <w:rPr>
+        <w:rFonts w:ascii="Wingdings" w:hAnsi="Wingdings" w:hint="default"/>
+        <w:sz w:val="20"/>
+      </w:rPr>
+    </w:lvl>
+    <w:lvl w:ilvl="4" w:tentative="1">
+      <w:start w:val="1"/>
+      <w:numFmt w:val="bullet"/>
+      <w:lvlText w:val=""/>
+      <w:lvlJc w:val="left"/>
+      <w:pPr>
+        <w:tabs>
+          <w:tab w:val="num" w:pos="3600"/>
+        </w:tabs>
+        <w:ind w:left="3600" w:hanging="360"/>
+      </w:pPr>
+      <w:rPr>
+        <w:rFonts w:ascii="Wingdings" w:hAnsi="Wingdings" w:hint="default"/>
+        <w:sz w:val="20"/>
+      </w:rPr>
+    </w:lvl>
+    <w:lvl w:ilvl="5" w:tentative="1">
+      <w:start w:val="1"/>
+      <w:numFmt w:val="bullet"/>
+      <w:lvlText w:val=""/>
+      <w:lvlJc w:val="left"/>
+      <w:pPr>
+        <w:tabs>
+          <w:tab w:val="num" w:pos="4320"/>
+        </w:tabs>
+        <w:ind w:left="4320" w:hanging="360"/>
+      </w:pPr>
+      <w:rPr>
+        <w:rFonts w:ascii="Wingdings" w:hAnsi="Wingdings" w:hint="default"/>
+        <w:sz w:val="20"/>
+      </w:rPr>
+    </w:lvl>
+    <w:lvl w:ilvl="6" w:tentative="1">
+      <w:start w:val="1"/>
+      <w:numFmt w:val="bullet"/>
+      <w:lvlText w:val=""/>
+      <w:lvlJc w:val="left"/>
+      <w:pPr>
+        <w:tabs>
+          <w:tab w:val="num" w:pos="5040"/>
+        </w:tabs>
+        <w:ind w:left="5040" w:hanging="360"/>
+      </w:pPr>
+      <w:rPr>
+        <w:rFonts w:ascii="Wingdings" w:hAnsi="Wingdings" w:hint="default"/>
+        <w:sz w:val="20"/>
+      </w:rPr>
+    </w:lvl>
+    <w:lvl w:ilvl="7" w:tentative="1">
+      <w:start w:val="1"/>
+      <w:numFmt w:val="bullet"/>
+      <w:lvlText w:val=""/>
+      <w:lvlJc w:val="left"/>
+      <w:pPr>
+        <w:tabs>
+          <w:tab w:val="num" w:pos="5760"/>
+        </w:tabs>
+        <w:ind w:left="5760" w:hanging="360"/>
+      </w:pPr>
+      <w:rPr>
+        <w:rFonts w:ascii="Wingdings" w:hAnsi="Wingdings" w:hint="default"/>
+        <w:sz w:val="20"/>
+      </w:rPr>
+    </w:lvl>
+    <w:lvl w:ilvl="8" w:tentative="1">
+      <w:start w:val="1"/>
+      <w:numFmt w:val="bullet"/>
+      <w:lvlText w:val=""/>
+      <w:lvlJc w:val="left"/>
+      <w:pPr>
+        <w:tabs>
+          <w:tab w:val="num" w:pos="6480"/>
+        </w:tabs>
+        <w:ind w:left="6480" w:hanging="360"/>
+      </w:pPr>
+      <w:rPr>
+        <w:rFonts w:ascii="Wingdings" w:hAnsi="Wingdings" w:hint="default"/>
+        <w:sz w:val="20"/>
+      </w:rPr>
+    </w:lvl>
+  </w:abstractNum>
+  <w:abstractNum w:abstractNumId="5" w15:restartNumberingAfterBreak="0">
     <w:nsid w:val="1F0E1460"/>
     <w:multiLevelType w:val="multilevel"/>
     <w:tmpl w:val="C6400B76"/>
@@ -2308,7 +4159,305 @@
       </w:rPr>
     </w:lvl>
   </w:abstractNum>
-  <w:abstractNum w:abstractNumId="4" w15:restartNumberingAfterBreak="0">
+  <w:abstractNum w:abstractNumId="6" w15:restartNumberingAfterBreak="0">
+    <w:nsid w:val="275D4FA4"/>
+    <w:multiLevelType w:val="multilevel"/>
+    <w:tmpl w:val="03AE729C"/>
+    <w:lvl w:ilvl="0">
+      <w:start w:val="1"/>
+      <w:numFmt w:val="bullet"/>
+      <w:lvlText w:val=""/>
+      <w:lvlJc w:val="left"/>
+      <w:pPr>
+        <w:tabs>
+          <w:tab w:val="num" w:pos="720"/>
+        </w:tabs>
+        <w:ind w:left="720" w:hanging="360"/>
+      </w:pPr>
+      <w:rPr>
+        <w:rFonts w:ascii="Symbol" w:hAnsi="Symbol" w:hint="default"/>
+        <w:sz w:val="20"/>
+      </w:rPr>
+    </w:lvl>
+    <w:lvl w:ilvl="1" w:tentative="1">
+      <w:start w:val="1"/>
+      <w:numFmt w:val="bullet"/>
+      <w:lvlText w:val="o"/>
+      <w:lvlJc w:val="left"/>
+      <w:pPr>
+        <w:tabs>
+          <w:tab w:val="num" w:pos="1440"/>
+        </w:tabs>
+        <w:ind w:left="1440" w:hanging="360"/>
+      </w:pPr>
+      <w:rPr>
+        <w:rFonts w:ascii="Courier New" w:hAnsi="Courier New" w:hint="default"/>
+        <w:sz w:val="20"/>
+      </w:rPr>
+    </w:lvl>
+    <w:lvl w:ilvl="2" w:tentative="1">
+      <w:start w:val="1"/>
+      <w:numFmt w:val="bullet"/>
+      <w:lvlText w:val=""/>
+      <w:lvlJc w:val="left"/>
+      <w:pPr>
+        <w:tabs>
+          <w:tab w:val="num" w:pos="2160"/>
+        </w:tabs>
+        <w:ind w:left="2160" w:hanging="360"/>
+      </w:pPr>
+      <w:rPr>
+        <w:rFonts w:ascii="Wingdings" w:hAnsi="Wingdings" w:hint="default"/>
+        <w:sz w:val="20"/>
+      </w:rPr>
+    </w:lvl>
+    <w:lvl w:ilvl="3" w:tentative="1">
+      <w:start w:val="1"/>
+      <w:numFmt w:val="bullet"/>
+      <w:lvlText w:val=""/>
+      <w:lvlJc w:val="left"/>
+      <w:pPr>
+        <w:tabs>
+          <w:tab w:val="num" w:pos="2880"/>
+        </w:tabs>
+        <w:ind w:left="2880" w:hanging="360"/>
+      </w:pPr>
+      <w:rPr>
+        <w:rFonts w:ascii="Wingdings" w:hAnsi="Wingdings" w:hint="default"/>
+        <w:sz w:val="20"/>
+      </w:rPr>
+    </w:lvl>
+    <w:lvl w:ilvl="4" w:tentative="1">
+      <w:start w:val="1"/>
+      <w:numFmt w:val="bullet"/>
+      <w:lvlText w:val=""/>
+      <w:lvlJc w:val="left"/>
+      <w:pPr>
+        <w:tabs>
+          <w:tab w:val="num" w:pos="3600"/>
+        </w:tabs>
+        <w:ind w:left="3600" w:hanging="360"/>
+      </w:pPr>
+      <w:rPr>
+        <w:rFonts w:ascii="Wingdings" w:hAnsi="Wingdings" w:hint="default"/>
+        <w:sz w:val="20"/>
+      </w:rPr>
+    </w:lvl>
+    <w:lvl w:ilvl="5" w:tentative="1">
+      <w:start w:val="1"/>
+      <w:numFmt w:val="bullet"/>
+      <w:lvlText w:val=""/>
+      <w:lvlJc w:val="left"/>
+      <w:pPr>
+        <w:tabs>
+          <w:tab w:val="num" w:pos="4320"/>
+        </w:tabs>
+        <w:ind w:left="4320" w:hanging="360"/>
+      </w:pPr>
+      <w:rPr>
+        <w:rFonts w:ascii="Wingdings" w:hAnsi="Wingdings" w:hint="default"/>
+        <w:sz w:val="20"/>
+      </w:rPr>
+    </w:lvl>
+    <w:lvl w:ilvl="6" w:tentative="1">
+      <w:start w:val="1"/>
+      <w:numFmt w:val="bullet"/>
+      <w:lvlText w:val=""/>
+      <w:lvlJc w:val="left"/>
+      <w:pPr>
+        <w:tabs>
+          <w:tab w:val="num" w:pos="5040"/>
+        </w:tabs>
+        <w:ind w:left="5040" w:hanging="360"/>
+      </w:pPr>
+      <w:rPr>
+        <w:rFonts w:ascii="Wingdings" w:hAnsi="Wingdings" w:hint="default"/>
+        <w:sz w:val="20"/>
+      </w:rPr>
+    </w:lvl>
+    <w:lvl w:ilvl="7" w:tentative="1">
+      <w:start w:val="1"/>
+      <w:numFmt w:val="bullet"/>
+      <w:lvlText w:val=""/>
+      <w:lvlJc w:val="left"/>
+      <w:pPr>
+        <w:tabs>
+          <w:tab w:val="num" w:pos="5760"/>
+        </w:tabs>
+        <w:ind w:left="5760" w:hanging="360"/>
+      </w:pPr>
+      <w:rPr>
+        <w:rFonts w:ascii="Wingdings" w:hAnsi="Wingdings" w:hint="default"/>
+        <w:sz w:val="20"/>
+      </w:rPr>
+    </w:lvl>
+    <w:lvl w:ilvl="8" w:tentative="1">
+      <w:start w:val="1"/>
+      <w:numFmt w:val="bullet"/>
+      <w:lvlText w:val=""/>
+      <w:lvlJc w:val="left"/>
+      <w:pPr>
+        <w:tabs>
+          <w:tab w:val="num" w:pos="6480"/>
+        </w:tabs>
+        <w:ind w:left="6480" w:hanging="360"/>
+      </w:pPr>
+      <w:rPr>
+        <w:rFonts w:ascii="Wingdings" w:hAnsi="Wingdings" w:hint="default"/>
+        <w:sz w:val="20"/>
+      </w:rPr>
+    </w:lvl>
+  </w:abstractNum>
+  <w:abstractNum w:abstractNumId="7" w15:restartNumberingAfterBreak="0">
+    <w:nsid w:val="293808B6"/>
+    <w:multiLevelType w:val="multilevel"/>
+    <w:tmpl w:val="CFB4E15C"/>
+    <w:lvl w:ilvl="0">
+      <w:start w:val="1"/>
+      <w:numFmt w:val="bullet"/>
+      <w:lvlText w:val=""/>
+      <w:lvlJc w:val="left"/>
+      <w:pPr>
+        <w:tabs>
+          <w:tab w:val="num" w:pos="720"/>
+        </w:tabs>
+        <w:ind w:left="720" w:hanging="360"/>
+      </w:pPr>
+      <w:rPr>
+        <w:rFonts w:ascii="Symbol" w:hAnsi="Symbol" w:hint="default"/>
+        <w:sz w:val="20"/>
+      </w:rPr>
+    </w:lvl>
+    <w:lvl w:ilvl="1">
+      <w:start w:val="1"/>
+      <w:numFmt w:val="bullet"/>
+      <w:lvlText w:val="o"/>
+      <w:lvlJc w:val="left"/>
+      <w:pPr>
+        <w:tabs>
+          <w:tab w:val="num" w:pos="1440"/>
+        </w:tabs>
+        <w:ind w:left="1440" w:hanging="360"/>
+      </w:pPr>
+      <w:rPr>
+        <w:rFonts w:ascii="Courier New" w:hAnsi="Courier New" w:hint="default"/>
+        <w:sz w:val="20"/>
+      </w:rPr>
+    </w:lvl>
+    <w:lvl w:ilvl="2" w:tentative="1">
+      <w:start w:val="1"/>
+      <w:numFmt w:val="bullet"/>
+      <w:lvlText w:val=""/>
+      <w:lvlJc w:val="left"/>
+      <w:pPr>
+        <w:tabs>
+          <w:tab w:val="num" w:pos="2160"/>
+        </w:tabs>
+        <w:ind w:left="2160" w:hanging="360"/>
+      </w:pPr>
+      <w:rPr>
+        <w:rFonts w:ascii="Wingdings" w:hAnsi="Wingdings" w:hint="default"/>
+        <w:sz w:val="20"/>
+      </w:rPr>
+    </w:lvl>
+    <w:lvl w:ilvl="3" w:tentative="1">
+      <w:start w:val="1"/>
+      <w:numFmt w:val="bullet"/>
+      <w:lvlText w:val=""/>
+      <w:lvlJc w:val="left"/>
+      <w:pPr>
+        <w:tabs>
+          <w:tab w:val="num" w:pos="2880"/>
+        </w:tabs>
+        <w:ind w:left="2880" w:hanging="360"/>
+      </w:pPr>
+      <w:rPr>
+        <w:rFonts w:ascii="Wingdings" w:hAnsi="Wingdings" w:hint="default"/>
+        <w:sz w:val="20"/>
+      </w:rPr>
+    </w:lvl>
+    <w:lvl w:ilvl="4" w:tentative="1">
+      <w:start w:val="1"/>
+      <w:numFmt w:val="bullet"/>
+      <w:lvlText w:val=""/>
+      <w:lvlJc w:val="left"/>
+      <w:pPr>
+        <w:tabs>
+          <w:tab w:val="num" w:pos="3600"/>
+        </w:tabs>
+        <w:ind w:left="3600" w:hanging="360"/>
+      </w:pPr>
+      <w:rPr>
+        <w:rFonts w:ascii="Wingdings" w:hAnsi="Wingdings" w:hint="default"/>
+        <w:sz w:val="20"/>
+      </w:rPr>
+    </w:lvl>
+    <w:lvl w:ilvl="5" w:tentative="1">
+      <w:start w:val="1"/>
+      <w:numFmt w:val="bullet"/>
+      <w:lvlText w:val=""/>
+      <w:lvlJc w:val="left"/>
+      <w:pPr>
+        <w:tabs>
+          <w:tab w:val="num" w:pos="4320"/>
+        </w:tabs>
+        <w:ind w:left="4320" w:hanging="360"/>
+      </w:pPr>
+      <w:rPr>
+        <w:rFonts w:ascii="Wingdings" w:hAnsi="Wingdings" w:hint="default"/>
+        <w:sz w:val="20"/>
+      </w:rPr>
+    </w:lvl>
+    <w:lvl w:ilvl="6" w:tentative="1">
+      <w:start w:val="1"/>
+      <w:numFmt w:val="bullet"/>
+      <w:lvlText w:val=""/>
+      <w:lvlJc w:val="left"/>
+      <w:pPr>
+        <w:tabs>
+          <w:tab w:val="num" w:pos="5040"/>
+        </w:tabs>
+        <w:ind w:left="5040" w:hanging="360"/>
+      </w:pPr>
+      <w:rPr>
+        <w:rFonts w:ascii="Wingdings" w:hAnsi="Wingdings" w:hint="default"/>
+        <w:sz w:val="20"/>
+      </w:rPr>
+    </w:lvl>
+    <w:lvl w:ilvl="7" w:tentative="1">
+      <w:start w:val="1"/>
+      <w:numFmt w:val="bullet"/>
+      <w:lvlText w:val=""/>
+      <w:lvlJc w:val="left"/>
+      <w:pPr>
+        <w:tabs>
+          <w:tab w:val="num" w:pos="5760"/>
+        </w:tabs>
+        <w:ind w:left="5760" w:hanging="360"/>
+      </w:pPr>
+      <w:rPr>
+        <w:rFonts w:ascii="Wingdings" w:hAnsi="Wingdings" w:hint="default"/>
+        <w:sz w:val="20"/>
+      </w:rPr>
+    </w:lvl>
+    <w:lvl w:ilvl="8" w:tentative="1">
+      <w:start w:val="1"/>
+      <w:numFmt w:val="bullet"/>
+      <w:lvlText w:val=""/>
+      <w:lvlJc w:val="left"/>
+      <w:pPr>
+        <w:tabs>
+          <w:tab w:val="num" w:pos="6480"/>
+        </w:tabs>
+        <w:ind w:left="6480" w:hanging="360"/>
+      </w:pPr>
+      <w:rPr>
+        <w:rFonts w:ascii="Wingdings" w:hAnsi="Wingdings" w:hint="default"/>
+        <w:sz w:val="20"/>
+      </w:rPr>
+    </w:lvl>
+  </w:abstractNum>
+  <w:abstractNum w:abstractNumId="8" w15:restartNumberingAfterBreak="0">
     <w:nsid w:val="2A4F51D3"/>
     <w:multiLevelType w:val="multilevel"/>
     <w:tmpl w:val="8BC0DC76"/>
@@ -2457,7 +4606,7 @@
       </w:rPr>
     </w:lvl>
   </w:abstractNum>
-  <w:abstractNum w:abstractNumId="5" w15:restartNumberingAfterBreak="0">
+  <w:abstractNum w:abstractNumId="9" w15:restartNumberingAfterBreak="0">
     <w:nsid w:val="31C801E7"/>
     <w:multiLevelType w:val="multilevel"/>
     <w:tmpl w:val="500A0C1E"/>
@@ -2606,7 +4755,603 @@
       </w:rPr>
     </w:lvl>
   </w:abstractNum>
-  <w:abstractNum w:abstractNumId="6" w15:restartNumberingAfterBreak="0">
+  <w:abstractNum w:abstractNumId="10" w15:restartNumberingAfterBreak="0">
+    <w:nsid w:val="327315BF"/>
+    <w:multiLevelType w:val="multilevel"/>
+    <w:tmpl w:val="04C65860"/>
+    <w:lvl w:ilvl="0">
+      <w:start w:val="1"/>
+      <w:numFmt w:val="bullet"/>
+      <w:lvlText w:val=""/>
+      <w:lvlJc w:val="left"/>
+      <w:pPr>
+        <w:tabs>
+          <w:tab w:val="num" w:pos="720"/>
+        </w:tabs>
+        <w:ind w:left="720" w:hanging="360"/>
+      </w:pPr>
+      <w:rPr>
+        <w:rFonts w:ascii="Symbol" w:hAnsi="Symbol" w:hint="default"/>
+        <w:sz w:val="20"/>
+      </w:rPr>
+    </w:lvl>
+    <w:lvl w:ilvl="1" w:tentative="1">
+      <w:start w:val="1"/>
+      <w:numFmt w:val="bullet"/>
+      <w:lvlText w:val="o"/>
+      <w:lvlJc w:val="left"/>
+      <w:pPr>
+        <w:tabs>
+          <w:tab w:val="num" w:pos="1440"/>
+        </w:tabs>
+        <w:ind w:left="1440" w:hanging="360"/>
+      </w:pPr>
+      <w:rPr>
+        <w:rFonts w:ascii="Courier New" w:hAnsi="Courier New" w:hint="default"/>
+        <w:sz w:val="20"/>
+      </w:rPr>
+    </w:lvl>
+    <w:lvl w:ilvl="2" w:tentative="1">
+      <w:start w:val="1"/>
+      <w:numFmt w:val="bullet"/>
+      <w:lvlText w:val=""/>
+      <w:lvlJc w:val="left"/>
+      <w:pPr>
+        <w:tabs>
+          <w:tab w:val="num" w:pos="2160"/>
+        </w:tabs>
+        <w:ind w:left="2160" w:hanging="360"/>
+      </w:pPr>
+      <w:rPr>
+        <w:rFonts w:ascii="Wingdings" w:hAnsi="Wingdings" w:hint="default"/>
+        <w:sz w:val="20"/>
+      </w:rPr>
+    </w:lvl>
+    <w:lvl w:ilvl="3" w:tentative="1">
+      <w:start w:val="1"/>
+      <w:numFmt w:val="bullet"/>
+      <w:lvlText w:val=""/>
+      <w:lvlJc w:val="left"/>
+      <w:pPr>
+        <w:tabs>
+          <w:tab w:val="num" w:pos="2880"/>
+        </w:tabs>
+        <w:ind w:left="2880" w:hanging="360"/>
+      </w:pPr>
+      <w:rPr>
+        <w:rFonts w:ascii="Wingdings" w:hAnsi="Wingdings" w:hint="default"/>
+        <w:sz w:val="20"/>
+      </w:rPr>
+    </w:lvl>
+    <w:lvl w:ilvl="4" w:tentative="1">
+      <w:start w:val="1"/>
+      <w:numFmt w:val="bullet"/>
+      <w:lvlText w:val=""/>
+      <w:lvlJc w:val="left"/>
+      <w:pPr>
+        <w:tabs>
+          <w:tab w:val="num" w:pos="3600"/>
+        </w:tabs>
+        <w:ind w:left="3600" w:hanging="360"/>
+      </w:pPr>
+      <w:rPr>
+        <w:rFonts w:ascii="Wingdings" w:hAnsi="Wingdings" w:hint="default"/>
+        <w:sz w:val="20"/>
+      </w:rPr>
+    </w:lvl>
+    <w:lvl w:ilvl="5" w:tentative="1">
+      <w:start w:val="1"/>
+      <w:numFmt w:val="bullet"/>
+      <w:lvlText w:val=""/>
+      <w:lvlJc w:val="left"/>
+      <w:pPr>
+        <w:tabs>
+          <w:tab w:val="num" w:pos="4320"/>
+        </w:tabs>
+        <w:ind w:left="4320" w:hanging="360"/>
+      </w:pPr>
+      <w:rPr>
+        <w:rFonts w:ascii="Wingdings" w:hAnsi="Wingdings" w:hint="default"/>
+        <w:sz w:val="20"/>
+      </w:rPr>
+    </w:lvl>
+    <w:lvl w:ilvl="6" w:tentative="1">
+      <w:start w:val="1"/>
+      <w:numFmt w:val="bullet"/>
+      <w:lvlText w:val=""/>
+      <w:lvlJc w:val="left"/>
+      <w:pPr>
+        <w:tabs>
+          <w:tab w:val="num" w:pos="5040"/>
+        </w:tabs>
+        <w:ind w:left="5040" w:hanging="360"/>
+      </w:pPr>
+      <w:rPr>
+        <w:rFonts w:ascii="Wingdings" w:hAnsi="Wingdings" w:hint="default"/>
+        <w:sz w:val="20"/>
+      </w:rPr>
+    </w:lvl>
+    <w:lvl w:ilvl="7" w:tentative="1">
+      <w:start w:val="1"/>
+      <w:numFmt w:val="bullet"/>
+      <w:lvlText w:val=""/>
+      <w:lvlJc w:val="left"/>
+      <w:pPr>
+        <w:tabs>
+          <w:tab w:val="num" w:pos="5760"/>
+        </w:tabs>
+        <w:ind w:left="5760" w:hanging="360"/>
+      </w:pPr>
+      <w:rPr>
+        <w:rFonts w:ascii="Wingdings" w:hAnsi="Wingdings" w:hint="default"/>
+        <w:sz w:val="20"/>
+      </w:rPr>
+    </w:lvl>
+    <w:lvl w:ilvl="8" w:tentative="1">
+      <w:start w:val="1"/>
+      <w:numFmt w:val="bullet"/>
+      <w:lvlText w:val=""/>
+      <w:lvlJc w:val="left"/>
+      <w:pPr>
+        <w:tabs>
+          <w:tab w:val="num" w:pos="6480"/>
+        </w:tabs>
+        <w:ind w:left="6480" w:hanging="360"/>
+      </w:pPr>
+      <w:rPr>
+        <w:rFonts w:ascii="Wingdings" w:hAnsi="Wingdings" w:hint="default"/>
+        <w:sz w:val="20"/>
+      </w:rPr>
+    </w:lvl>
+  </w:abstractNum>
+  <w:abstractNum w:abstractNumId="11" w15:restartNumberingAfterBreak="0">
+    <w:nsid w:val="34112F4A"/>
+    <w:multiLevelType w:val="multilevel"/>
+    <w:tmpl w:val="C3B0E3D0"/>
+    <w:lvl w:ilvl="0">
+      <w:start w:val="1"/>
+      <w:numFmt w:val="bullet"/>
+      <w:lvlText w:val=""/>
+      <w:lvlJc w:val="left"/>
+      <w:pPr>
+        <w:tabs>
+          <w:tab w:val="num" w:pos="720"/>
+        </w:tabs>
+        <w:ind w:left="720" w:hanging="360"/>
+      </w:pPr>
+      <w:rPr>
+        <w:rFonts w:ascii="Symbol" w:hAnsi="Symbol" w:hint="default"/>
+        <w:sz w:val="20"/>
+      </w:rPr>
+    </w:lvl>
+    <w:lvl w:ilvl="1" w:tentative="1">
+      <w:start w:val="1"/>
+      <w:numFmt w:val="bullet"/>
+      <w:lvlText w:val="o"/>
+      <w:lvlJc w:val="left"/>
+      <w:pPr>
+        <w:tabs>
+          <w:tab w:val="num" w:pos="1440"/>
+        </w:tabs>
+        <w:ind w:left="1440" w:hanging="360"/>
+      </w:pPr>
+      <w:rPr>
+        <w:rFonts w:ascii="Courier New" w:hAnsi="Courier New" w:hint="default"/>
+        <w:sz w:val="20"/>
+      </w:rPr>
+    </w:lvl>
+    <w:lvl w:ilvl="2" w:tentative="1">
+      <w:start w:val="1"/>
+      <w:numFmt w:val="bullet"/>
+      <w:lvlText w:val=""/>
+      <w:lvlJc w:val="left"/>
+      <w:pPr>
+        <w:tabs>
+          <w:tab w:val="num" w:pos="2160"/>
+        </w:tabs>
+        <w:ind w:left="2160" w:hanging="360"/>
+      </w:pPr>
+      <w:rPr>
+        <w:rFonts w:ascii="Wingdings" w:hAnsi="Wingdings" w:hint="default"/>
+        <w:sz w:val="20"/>
+      </w:rPr>
+    </w:lvl>
+    <w:lvl w:ilvl="3" w:tentative="1">
+      <w:start w:val="1"/>
+      <w:numFmt w:val="bullet"/>
+      <w:lvlText w:val=""/>
+      <w:lvlJc w:val="left"/>
+      <w:pPr>
+        <w:tabs>
+          <w:tab w:val="num" w:pos="2880"/>
+        </w:tabs>
+        <w:ind w:left="2880" w:hanging="360"/>
+      </w:pPr>
+      <w:rPr>
+        <w:rFonts w:ascii="Wingdings" w:hAnsi="Wingdings" w:hint="default"/>
+        <w:sz w:val="20"/>
+      </w:rPr>
+    </w:lvl>
+    <w:lvl w:ilvl="4" w:tentative="1">
+      <w:start w:val="1"/>
+      <w:numFmt w:val="bullet"/>
+      <w:lvlText w:val=""/>
+      <w:lvlJc w:val="left"/>
+      <w:pPr>
+        <w:tabs>
+          <w:tab w:val="num" w:pos="3600"/>
+        </w:tabs>
+        <w:ind w:left="3600" w:hanging="360"/>
+      </w:pPr>
+      <w:rPr>
+        <w:rFonts w:ascii="Wingdings" w:hAnsi="Wingdings" w:hint="default"/>
+        <w:sz w:val="20"/>
+      </w:rPr>
+    </w:lvl>
+    <w:lvl w:ilvl="5" w:tentative="1">
+      <w:start w:val="1"/>
+      <w:numFmt w:val="bullet"/>
+      <w:lvlText w:val=""/>
+      <w:lvlJc w:val="left"/>
+      <w:pPr>
+        <w:tabs>
+          <w:tab w:val="num" w:pos="4320"/>
+        </w:tabs>
+        <w:ind w:left="4320" w:hanging="360"/>
+      </w:pPr>
+      <w:rPr>
+        <w:rFonts w:ascii="Wingdings" w:hAnsi="Wingdings" w:hint="default"/>
+        <w:sz w:val="20"/>
+      </w:rPr>
+    </w:lvl>
+    <w:lvl w:ilvl="6" w:tentative="1">
+      <w:start w:val="1"/>
+      <w:numFmt w:val="bullet"/>
+      <w:lvlText w:val=""/>
+      <w:lvlJc w:val="left"/>
+      <w:pPr>
+        <w:tabs>
+          <w:tab w:val="num" w:pos="5040"/>
+        </w:tabs>
+        <w:ind w:left="5040" w:hanging="360"/>
+      </w:pPr>
+      <w:rPr>
+        <w:rFonts w:ascii="Wingdings" w:hAnsi="Wingdings" w:hint="default"/>
+        <w:sz w:val="20"/>
+      </w:rPr>
+    </w:lvl>
+    <w:lvl w:ilvl="7" w:tentative="1">
+      <w:start w:val="1"/>
+      <w:numFmt w:val="bullet"/>
+      <w:lvlText w:val=""/>
+      <w:lvlJc w:val="left"/>
+      <w:pPr>
+        <w:tabs>
+          <w:tab w:val="num" w:pos="5760"/>
+        </w:tabs>
+        <w:ind w:left="5760" w:hanging="360"/>
+      </w:pPr>
+      <w:rPr>
+        <w:rFonts w:ascii="Wingdings" w:hAnsi="Wingdings" w:hint="default"/>
+        <w:sz w:val="20"/>
+      </w:rPr>
+    </w:lvl>
+    <w:lvl w:ilvl="8" w:tentative="1">
+      <w:start w:val="1"/>
+      <w:numFmt w:val="bullet"/>
+      <w:lvlText w:val=""/>
+      <w:lvlJc w:val="left"/>
+      <w:pPr>
+        <w:tabs>
+          <w:tab w:val="num" w:pos="6480"/>
+        </w:tabs>
+        <w:ind w:left="6480" w:hanging="360"/>
+      </w:pPr>
+      <w:rPr>
+        <w:rFonts w:ascii="Wingdings" w:hAnsi="Wingdings" w:hint="default"/>
+        <w:sz w:val="20"/>
+      </w:rPr>
+    </w:lvl>
+  </w:abstractNum>
+  <w:abstractNum w:abstractNumId="12" w15:restartNumberingAfterBreak="0">
+    <w:nsid w:val="371C68C3"/>
+    <w:multiLevelType w:val="multilevel"/>
+    <w:tmpl w:val="829E6B3C"/>
+    <w:lvl w:ilvl="0">
+      <w:start w:val="1"/>
+      <w:numFmt w:val="bullet"/>
+      <w:lvlText w:val=""/>
+      <w:lvlJc w:val="left"/>
+      <w:pPr>
+        <w:tabs>
+          <w:tab w:val="num" w:pos="720"/>
+        </w:tabs>
+        <w:ind w:left="720" w:hanging="360"/>
+      </w:pPr>
+      <w:rPr>
+        <w:rFonts w:ascii="Symbol" w:hAnsi="Symbol" w:hint="default"/>
+        <w:sz w:val="20"/>
+      </w:rPr>
+    </w:lvl>
+    <w:lvl w:ilvl="1" w:tentative="1">
+      <w:start w:val="1"/>
+      <w:numFmt w:val="bullet"/>
+      <w:lvlText w:val="o"/>
+      <w:lvlJc w:val="left"/>
+      <w:pPr>
+        <w:tabs>
+          <w:tab w:val="num" w:pos="1440"/>
+        </w:tabs>
+        <w:ind w:left="1440" w:hanging="360"/>
+      </w:pPr>
+      <w:rPr>
+        <w:rFonts w:ascii="Courier New" w:hAnsi="Courier New" w:hint="default"/>
+        <w:sz w:val="20"/>
+      </w:rPr>
+    </w:lvl>
+    <w:lvl w:ilvl="2" w:tentative="1">
+      <w:start w:val="1"/>
+      <w:numFmt w:val="bullet"/>
+      <w:lvlText w:val=""/>
+      <w:lvlJc w:val="left"/>
+      <w:pPr>
+        <w:tabs>
+          <w:tab w:val="num" w:pos="2160"/>
+        </w:tabs>
+        <w:ind w:left="2160" w:hanging="360"/>
+      </w:pPr>
+      <w:rPr>
+        <w:rFonts w:ascii="Wingdings" w:hAnsi="Wingdings" w:hint="default"/>
+        <w:sz w:val="20"/>
+      </w:rPr>
+    </w:lvl>
+    <w:lvl w:ilvl="3" w:tentative="1">
+      <w:start w:val="1"/>
+      <w:numFmt w:val="bullet"/>
+      <w:lvlText w:val=""/>
+      <w:lvlJc w:val="left"/>
+      <w:pPr>
+        <w:tabs>
+          <w:tab w:val="num" w:pos="2880"/>
+        </w:tabs>
+        <w:ind w:left="2880" w:hanging="360"/>
+      </w:pPr>
+      <w:rPr>
+        <w:rFonts w:ascii="Wingdings" w:hAnsi="Wingdings" w:hint="default"/>
+        <w:sz w:val="20"/>
+      </w:rPr>
+    </w:lvl>
+    <w:lvl w:ilvl="4" w:tentative="1">
+      <w:start w:val="1"/>
+      <w:numFmt w:val="bullet"/>
+      <w:lvlText w:val=""/>
+      <w:lvlJc w:val="left"/>
+      <w:pPr>
+        <w:tabs>
+          <w:tab w:val="num" w:pos="3600"/>
+        </w:tabs>
+        <w:ind w:left="3600" w:hanging="360"/>
+      </w:pPr>
+      <w:rPr>
+        <w:rFonts w:ascii="Wingdings" w:hAnsi="Wingdings" w:hint="default"/>
+        <w:sz w:val="20"/>
+      </w:rPr>
+    </w:lvl>
+    <w:lvl w:ilvl="5" w:tentative="1">
+      <w:start w:val="1"/>
+      <w:numFmt w:val="bullet"/>
+      <w:lvlText w:val=""/>
+      <w:lvlJc w:val="left"/>
+      <w:pPr>
+        <w:tabs>
+          <w:tab w:val="num" w:pos="4320"/>
+        </w:tabs>
+        <w:ind w:left="4320" w:hanging="360"/>
+      </w:pPr>
+      <w:rPr>
+        <w:rFonts w:ascii="Wingdings" w:hAnsi="Wingdings" w:hint="default"/>
+        <w:sz w:val="20"/>
+      </w:rPr>
+    </w:lvl>
+    <w:lvl w:ilvl="6" w:tentative="1">
+      <w:start w:val="1"/>
+      <w:numFmt w:val="bullet"/>
+      <w:lvlText w:val=""/>
+      <w:lvlJc w:val="left"/>
+      <w:pPr>
+        <w:tabs>
+          <w:tab w:val="num" w:pos="5040"/>
+        </w:tabs>
+        <w:ind w:left="5040" w:hanging="360"/>
+      </w:pPr>
+      <w:rPr>
+        <w:rFonts w:ascii="Wingdings" w:hAnsi="Wingdings" w:hint="default"/>
+        <w:sz w:val="20"/>
+      </w:rPr>
+    </w:lvl>
+    <w:lvl w:ilvl="7" w:tentative="1">
+      <w:start w:val="1"/>
+      <w:numFmt w:val="bullet"/>
+      <w:lvlText w:val=""/>
+      <w:lvlJc w:val="left"/>
+      <w:pPr>
+        <w:tabs>
+          <w:tab w:val="num" w:pos="5760"/>
+        </w:tabs>
+        <w:ind w:left="5760" w:hanging="360"/>
+      </w:pPr>
+      <w:rPr>
+        <w:rFonts w:ascii="Wingdings" w:hAnsi="Wingdings" w:hint="default"/>
+        <w:sz w:val="20"/>
+      </w:rPr>
+    </w:lvl>
+    <w:lvl w:ilvl="8" w:tentative="1">
+      <w:start w:val="1"/>
+      <w:numFmt w:val="bullet"/>
+      <w:lvlText w:val=""/>
+      <w:lvlJc w:val="left"/>
+      <w:pPr>
+        <w:tabs>
+          <w:tab w:val="num" w:pos="6480"/>
+        </w:tabs>
+        <w:ind w:left="6480" w:hanging="360"/>
+      </w:pPr>
+      <w:rPr>
+        <w:rFonts w:ascii="Wingdings" w:hAnsi="Wingdings" w:hint="default"/>
+        <w:sz w:val="20"/>
+      </w:rPr>
+    </w:lvl>
+  </w:abstractNum>
+  <w:abstractNum w:abstractNumId="13" w15:restartNumberingAfterBreak="0">
+    <w:nsid w:val="3CDD1842"/>
+    <w:multiLevelType w:val="multilevel"/>
+    <w:tmpl w:val="A2CA9EC2"/>
+    <w:lvl w:ilvl="0">
+      <w:start w:val="1"/>
+      <w:numFmt w:val="bullet"/>
+      <w:lvlText w:val=""/>
+      <w:lvlJc w:val="left"/>
+      <w:pPr>
+        <w:tabs>
+          <w:tab w:val="num" w:pos="720"/>
+        </w:tabs>
+        <w:ind w:left="720" w:hanging="360"/>
+      </w:pPr>
+      <w:rPr>
+        <w:rFonts w:ascii="Symbol" w:hAnsi="Symbol" w:hint="default"/>
+        <w:sz w:val="20"/>
+      </w:rPr>
+    </w:lvl>
+    <w:lvl w:ilvl="1" w:tentative="1">
+      <w:start w:val="1"/>
+      <w:numFmt w:val="bullet"/>
+      <w:lvlText w:val="o"/>
+      <w:lvlJc w:val="left"/>
+      <w:pPr>
+        <w:tabs>
+          <w:tab w:val="num" w:pos="1440"/>
+        </w:tabs>
+        <w:ind w:left="1440" w:hanging="360"/>
+      </w:pPr>
+      <w:rPr>
+        <w:rFonts w:ascii="Courier New" w:hAnsi="Courier New" w:hint="default"/>
+        <w:sz w:val="20"/>
+      </w:rPr>
+    </w:lvl>
+    <w:lvl w:ilvl="2" w:tentative="1">
+      <w:start w:val="1"/>
+      <w:numFmt w:val="bullet"/>
+      <w:lvlText w:val=""/>
+      <w:lvlJc w:val="left"/>
+      <w:pPr>
+        <w:tabs>
+          <w:tab w:val="num" w:pos="2160"/>
+        </w:tabs>
+        <w:ind w:left="2160" w:hanging="360"/>
+      </w:pPr>
+      <w:rPr>
+        <w:rFonts w:ascii="Wingdings" w:hAnsi="Wingdings" w:hint="default"/>
+        <w:sz w:val="20"/>
+      </w:rPr>
+    </w:lvl>
+    <w:lvl w:ilvl="3" w:tentative="1">
+      <w:start w:val="1"/>
+      <w:numFmt w:val="bullet"/>
+      <w:lvlText w:val=""/>
+      <w:lvlJc w:val="left"/>
+      <w:pPr>
+        <w:tabs>
+          <w:tab w:val="num" w:pos="2880"/>
+        </w:tabs>
+        <w:ind w:left="2880" w:hanging="360"/>
+      </w:pPr>
+      <w:rPr>
+        <w:rFonts w:ascii="Wingdings" w:hAnsi="Wingdings" w:hint="default"/>
+        <w:sz w:val="20"/>
+      </w:rPr>
+    </w:lvl>
+    <w:lvl w:ilvl="4" w:tentative="1">
+      <w:start w:val="1"/>
+      <w:numFmt w:val="bullet"/>
+      <w:lvlText w:val=""/>
+      <w:lvlJc w:val="left"/>
+      <w:pPr>
+        <w:tabs>
+          <w:tab w:val="num" w:pos="3600"/>
+        </w:tabs>
+        <w:ind w:left="3600" w:hanging="360"/>
+      </w:pPr>
+      <w:rPr>
+        <w:rFonts w:ascii="Wingdings" w:hAnsi="Wingdings" w:hint="default"/>
+        <w:sz w:val="20"/>
+      </w:rPr>
+    </w:lvl>
+    <w:lvl w:ilvl="5" w:tentative="1">
+      <w:start w:val="1"/>
+      <w:numFmt w:val="bullet"/>
+      <w:lvlText w:val=""/>
+      <w:lvlJc w:val="left"/>
+      <w:pPr>
+        <w:tabs>
+          <w:tab w:val="num" w:pos="4320"/>
+        </w:tabs>
+        <w:ind w:left="4320" w:hanging="360"/>
+      </w:pPr>
+      <w:rPr>
+        <w:rFonts w:ascii="Wingdings" w:hAnsi="Wingdings" w:hint="default"/>
+        <w:sz w:val="20"/>
+      </w:rPr>
+    </w:lvl>
+    <w:lvl w:ilvl="6" w:tentative="1">
+      <w:start w:val="1"/>
+      <w:numFmt w:val="bullet"/>
+      <w:lvlText w:val=""/>
+      <w:lvlJc w:val="left"/>
+      <w:pPr>
+        <w:tabs>
+          <w:tab w:val="num" w:pos="5040"/>
+        </w:tabs>
+        <w:ind w:left="5040" w:hanging="360"/>
+      </w:pPr>
+      <w:rPr>
+        <w:rFonts w:ascii="Wingdings" w:hAnsi="Wingdings" w:hint="default"/>
+        <w:sz w:val="20"/>
+      </w:rPr>
+    </w:lvl>
+    <w:lvl w:ilvl="7" w:tentative="1">
+      <w:start w:val="1"/>
+      <w:numFmt w:val="bullet"/>
+      <w:lvlText w:val=""/>
+      <w:lvlJc w:val="left"/>
+      <w:pPr>
+        <w:tabs>
+          <w:tab w:val="num" w:pos="5760"/>
+        </w:tabs>
+        <w:ind w:left="5760" w:hanging="360"/>
+      </w:pPr>
+      <w:rPr>
+        <w:rFonts w:ascii="Wingdings" w:hAnsi="Wingdings" w:hint="default"/>
+        <w:sz w:val="20"/>
+      </w:rPr>
+    </w:lvl>
+    <w:lvl w:ilvl="8" w:tentative="1">
+      <w:start w:val="1"/>
+      <w:numFmt w:val="bullet"/>
+      <w:lvlText w:val=""/>
+      <w:lvlJc w:val="left"/>
+      <w:pPr>
+        <w:tabs>
+          <w:tab w:val="num" w:pos="6480"/>
+        </w:tabs>
+        <w:ind w:left="6480" w:hanging="360"/>
+      </w:pPr>
+      <w:rPr>
+        <w:rFonts w:ascii="Wingdings" w:hAnsi="Wingdings" w:hint="default"/>
+        <w:sz w:val="20"/>
+      </w:rPr>
+    </w:lvl>
+  </w:abstractNum>
+  <w:abstractNum w:abstractNumId="14" w15:restartNumberingAfterBreak="0">
     <w:nsid w:val="3DDF66FF"/>
     <w:multiLevelType w:val="multilevel"/>
     <w:tmpl w:val="3AE49DAE"/>
@@ -2755,7 +5500,7 @@
       </w:rPr>
     </w:lvl>
   </w:abstractNum>
-  <w:abstractNum w:abstractNumId="7" w15:restartNumberingAfterBreak="0">
+  <w:abstractNum w:abstractNumId="15" w15:restartNumberingAfterBreak="0">
     <w:nsid w:val="431B1CEF"/>
     <w:multiLevelType w:val="multilevel"/>
     <w:tmpl w:val="6AB6540A"/>
@@ -2904,7 +5649,7 @@
       </w:rPr>
     </w:lvl>
   </w:abstractNum>
-  <w:abstractNum w:abstractNumId="8" w15:restartNumberingAfterBreak="0">
+  <w:abstractNum w:abstractNumId="16" w15:restartNumberingAfterBreak="0">
     <w:nsid w:val="43D867C9"/>
     <w:multiLevelType w:val="multilevel"/>
     <w:tmpl w:val="BA886760"/>
@@ -3053,7 +5798,7 @@
       </w:rPr>
     </w:lvl>
   </w:abstractNum>
-  <w:abstractNum w:abstractNumId="9" w15:restartNumberingAfterBreak="0">
+  <w:abstractNum w:abstractNumId="17" w15:restartNumberingAfterBreak="0">
     <w:nsid w:val="4C576C3D"/>
     <w:multiLevelType w:val="multilevel"/>
     <w:tmpl w:val="6B565C4E"/>
@@ -3202,7 +5947,7 @@
       </w:rPr>
     </w:lvl>
   </w:abstractNum>
-  <w:abstractNum w:abstractNumId="10" w15:restartNumberingAfterBreak="0">
+  <w:abstractNum w:abstractNumId="18" w15:restartNumberingAfterBreak="0">
     <w:nsid w:val="4E5904E9"/>
     <w:multiLevelType w:val="multilevel"/>
     <w:tmpl w:val="24227E62"/>
@@ -3351,7 +6096,7 @@
       </w:rPr>
     </w:lvl>
   </w:abstractNum>
-  <w:abstractNum w:abstractNumId="11" w15:restartNumberingAfterBreak="0">
+  <w:abstractNum w:abstractNumId="19" w15:restartNumberingAfterBreak="0">
     <w:nsid w:val="563A27D7"/>
     <w:multiLevelType w:val="multilevel"/>
     <w:tmpl w:val="5C906C22"/>
@@ -3500,7 +6245,7 @@
       </w:rPr>
     </w:lvl>
   </w:abstractNum>
-  <w:abstractNum w:abstractNumId="12" w15:restartNumberingAfterBreak="0">
+  <w:abstractNum w:abstractNumId="20" w15:restartNumberingAfterBreak="0">
     <w:nsid w:val="572F5BF9"/>
     <w:multiLevelType w:val="multilevel"/>
     <w:tmpl w:val="4D1240DC"/>
@@ -3649,7 +6394,7 @@
       </w:rPr>
     </w:lvl>
   </w:abstractNum>
-  <w:abstractNum w:abstractNumId="13" w15:restartNumberingAfterBreak="0">
+  <w:abstractNum w:abstractNumId="21" w15:restartNumberingAfterBreak="0">
     <w:nsid w:val="5FD4190C"/>
     <w:multiLevelType w:val="multilevel"/>
     <w:tmpl w:val="2420314C"/>
@@ -3798,7 +6543,7 @@
       </w:rPr>
     </w:lvl>
   </w:abstractNum>
-  <w:abstractNum w:abstractNumId="14" w15:restartNumberingAfterBreak="0">
+  <w:abstractNum w:abstractNumId="22" w15:restartNumberingAfterBreak="0">
     <w:nsid w:val="64B82854"/>
     <w:multiLevelType w:val="multilevel"/>
     <w:tmpl w:val="CC8A8910"/>
@@ -3947,7 +6692,7 @@
       </w:rPr>
     </w:lvl>
   </w:abstractNum>
-  <w:abstractNum w:abstractNumId="15" w15:restartNumberingAfterBreak="0">
+  <w:abstractNum w:abstractNumId="23" w15:restartNumberingAfterBreak="0">
     <w:nsid w:val="670A3A68"/>
     <w:multiLevelType w:val="multilevel"/>
     <w:tmpl w:val="E054A4A2"/>
@@ -4096,7 +6841,7 @@
       </w:rPr>
     </w:lvl>
   </w:abstractNum>
-  <w:abstractNum w:abstractNumId="16" w15:restartNumberingAfterBreak="0">
+  <w:abstractNum w:abstractNumId="24" w15:restartNumberingAfterBreak="0">
     <w:nsid w:val="762F338B"/>
     <w:multiLevelType w:val="multilevel"/>
     <w:tmpl w:val="30489FC2"/>
@@ -4245,7 +6990,7 @@
       </w:rPr>
     </w:lvl>
   </w:abstractNum>
-  <w:abstractNum w:abstractNumId="17" w15:restartNumberingAfterBreak="0">
+  <w:abstractNum w:abstractNumId="25" w15:restartNumberingAfterBreak="0">
     <w:nsid w:val="7CF76313"/>
     <w:multiLevelType w:val="multilevel"/>
     <w:tmpl w:val="4036DC9E"/>
@@ -4394,7 +7139,7 @@
       </w:rPr>
     </w:lvl>
   </w:abstractNum>
-  <w:abstractNum w:abstractNumId="18" w15:restartNumberingAfterBreak="0">
+  <w:abstractNum w:abstractNumId="26" w15:restartNumberingAfterBreak="0">
     <w:nsid w:val="7E997998"/>
     <w:multiLevelType w:val="multilevel"/>
     <w:tmpl w:val="35B4A64A"/>
@@ -4543,7 +7288,7 @@
       </w:rPr>
     </w:lvl>
   </w:abstractNum>
-  <w:abstractNum w:abstractNumId="19" w15:restartNumberingAfterBreak="0">
+  <w:abstractNum w:abstractNumId="27" w15:restartNumberingAfterBreak="0">
     <w:nsid w:val="7EFB32CC"/>
     <w:multiLevelType w:val="multilevel"/>
     <w:tmpl w:val="F224D924"/>
@@ -4693,64 +7438,88 @@
     </w:lvl>
   </w:abstractNum>
   <w:num w:numId="1" w16cid:durableId="378088593">
-    <w:abstractNumId w:val="17"/>
+    <w:abstractNumId w:val="25"/>
   </w:num>
   <w:num w:numId="2" w16cid:durableId="645551187">
-    <w:abstractNumId w:val="1"/>
+    <w:abstractNumId w:val="2"/>
   </w:num>
   <w:num w:numId="3" w16cid:durableId="858078946">
-    <w:abstractNumId w:val="15"/>
+    <w:abstractNumId w:val="23"/>
   </w:num>
   <w:num w:numId="4" w16cid:durableId="1101605683">
-    <w:abstractNumId w:val="12"/>
+    <w:abstractNumId w:val="20"/>
   </w:num>
   <w:num w:numId="5" w16cid:durableId="1735470801">
-    <w:abstractNumId w:val="11"/>
+    <w:abstractNumId w:val="19"/>
   </w:num>
   <w:num w:numId="6" w16cid:durableId="1046639842">
     <w:abstractNumId w:val="0"/>
   </w:num>
   <w:num w:numId="7" w16cid:durableId="1154375239">
+    <w:abstractNumId w:val="17"/>
+  </w:num>
+  <w:num w:numId="8" w16cid:durableId="757290682">
     <w:abstractNumId w:val="9"/>
   </w:num>
-  <w:num w:numId="8" w16cid:durableId="757290682">
+  <w:num w:numId="9" w16cid:durableId="136190573">
+    <w:abstractNumId w:val="3"/>
+  </w:num>
+  <w:num w:numId="10" w16cid:durableId="1493639775">
+    <w:abstractNumId w:val="27"/>
+  </w:num>
+  <w:num w:numId="11" w16cid:durableId="1681619117">
+    <w:abstractNumId w:val="14"/>
+  </w:num>
+  <w:num w:numId="12" w16cid:durableId="1028485947">
+    <w:abstractNumId w:val="15"/>
+  </w:num>
+  <w:num w:numId="13" w16cid:durableId="1296333522">
+    <w:abstractNumId w:val="21"/>
+  </w:num>
+  <w:num w:numId="14" w16cid:durableId="16666942">
+    <w:abstractNumId w:val="18"/>
+  </w:num>
+  <w:num w:numId="15" w16cid:durableId="2041976271">
     <w:abstractNumId w:val="5"/>
   </w:num>
-  <w:num w:numId="9" w16cid:durableId="136190573">
-    <w:abstractNumId w:val="2"/>
+  <w:num w:numId="16" w16cid:durableId="90861776">
+    <w:abstractNumId w:val="26"/>
   </w:num>
-  <w:num w:numId="10" w16cid:durableId="1493639775">
-    <w:abstractNumId w:val="19"/>
+  <w:num w:numId="17" w16cid:durableId="313024680">
+    <w:abstractNumId w:val="8"/>
   </w:num>
-  <w:num w:numId="11" w16cid:durableId="1681619117">
+  <w:num w:numId="18" w16cid:durableId="1533305784">
+    <w:abstractNumId w:val="22"/>
+  </w:num>
+  <w:num w:numId="19" w16cid:durableId="308478818">
+    <w:abstractNumId w:val="16"/>
+  </w:num>
+  <w:num w:numId="20" w16cid:durableId="1052463645">
+    <w:abstractNumId w:val="24"/>
+  </w:num>
+  <w:num w:numId="21" w16cid:durableId="823010140">
     <w:abstractNumId w:val="6"/>
   </w:num>
-  <w:num w:numId="12" w16cid:durableId="1028485947">
-    <w:abstractNumId w:val="7"/>
+  <w:num w:numId="22" w16cid:durableId="998312047">
+    <w:abstractNumId w:val="12"/>
   </w:num>
-  <w:num w:numId="13" w16cid:durableId="1296333522">
+  <w:num w:numId="23" w16cid:durableId="1641379137">
+    <w:abstractNumId w:val="10"/>
+  </w:num>
+  <w:num w:numId="24" w16cid:durableId="602110370">
+    <w:abstractNumId w:val="1"/>
+  </w:num>
+  <w:num w:numId="25" w16cid:durableId="199392611">
     <w:abstractNumId w:val="13"/>
   </w:num>
-  <w:num w:numId="14" w16cid:durableId="16666942">
-    <w:abstractNumId w:val="10"/>
-  </w:num>
-  <w:num w:numId="15" w16cid:durableId="2041976271">
-    <w:abstractNumId w:val="3"/>
-  </w:num>
-  <w:num w:numId="16" w16cid:durableId="90861776">
-    <w:abstractNumId w:val="18"/>
-  </w:num>
-  <w:num w:numId="17" w16cid:durableId="313024680">
+  <w:num w:numId="26" w16cid:durableId="1543786507">
     <w:abstractNumId w:val="4"/>
   </w:num>
-  <w:num w:numId="18" w16cid:durableId="1533305784">
-    <w:abstractNumId w:val="14"/>
+  <w:num w:numId="27" w16cid:durableId="699401037">
+    <w:abstractNumId w:val="11"/>
   </w:num>
-  <w:num w:numId="19" w16cid:durableId="308478818">
-    <w:abstractNumId w:val="8"/>
-  </w:num>
-  <w:num w:numId="20" w16cid:durableId="1052463645">
-    <w:abstractNumId w:val="16"/>
+  <w:num w:numId="28" w16cid:durableId="521942748">
+    <w:abstractNumId w:val="7"/>
   </w:num>
 </w:numbering>
 </file>

</xml_diff>